<commit_message>
Update README_5_0, review form, lower case extension for FC XSDs, add sample for 10b, update Part 15 sample, add sample XML Catalog file
</commit_message>
<xml_diff>
--- a/README_5_0.docx
+++ b/README_5_0.docx
@@ -8,16 +8,16 @@
         <w:rPr>
           <w:rFonts w:asciiTheme="minorHAnsi" w:hAnsiTheme="minorHAnsi" w:cs="Courier New"/>
           <w:b/>
-          <w:sz w:val="22"/>
-          <w:szCs w:val="22"/>
+          <w:sz w:val="24"/>
+          <w:szCs w:val="24"/>
         </w:rPr>
       </w:pPr>
       <w:r>
         <w:rPr>
           <w:rFonts w:asciiTheme="minorHAnsi" w:hAnsiTheme="minorHAnsi" w:cs="Courier New"/>
           <w:b/>
-          <w:sz w:val="22"/>
-          <w:szCs w:val="22"/>
+          <w:sz w:val="24"/>
+          <w:szCs w:val="24"/>
         </w:rPr>
         <w:t>Notes (</w:t>
       </w:r>
@@ -25,17 +25,71 @@
         <w:rPr>
           <w:rFonts w:asciiTheme="minorHAnsi" w:hAnsiTheme="minorHAnsi" w:cs="Courier New"/>
           <w:b/>
-          <w:sz w:val="22"/>
-          <w:szCs w:val="22"/>
-        </w:rPr>
-        <w:t>Updated for S-100 Edition 5.0.0 - April 20 2022</w:t>
+          <w:sz w:val="28"/>
+          <w:szCs w:val="28"/>
+        </w:rPr>
+        <w:t>F</w:t>
       </w:r>
       <w:r>
         <w:rPr>
           <w:rFonts w:asciiTheme="minorHAnsi" w:hAnsiTheme="minorHAnsi" w:cs="Courier New"/>
           <w:b/>
-          <w:sz w:val="22"/>
-          <w:szCs w:val="22"/>
+          <w:sz w:val="28"/>
+          <w:szCs w:val="28"/>
+        </w:rPr>
+        <w:t xml:space="preserve">or </w:t>
+      </w:r>
+      <w:r>
+        <w:rPr>
+          <w:rFonts w:asciiTheme="minorHAnsi" w:hAnsiTheme="minorHAnsi" w:cs="Courier New"/>
+          <w:b/>
+          <w:sz w:val="24"/>
+          <w:szCs w:val="24"/>
+        </w:rPr>
+        <w:t xml:space="preserve">S-100 Edition 5.0.0 - </w:t>
+      </w:r>
+      <w:r>
+        <w:rPr>
+          <w:rFonts w:asciiTheme="minorHAnsi" w:hAnsiTheme="minorHAnsi" w:cs="Courier New"/>
+          <w:b/>
+          <w:sz w:val="24"/>
+          <w:szCs w:val="24"/>
+        </w:rPr>
+        <w:t xml:space="preserve">last updated </w:t>
+      </w:r>
+      <w:r>
+        <w:rPr>
+          <w:rFonts w:asciiTheme="minorHAnsi" w:hAnsiTheme="minorHAnsi" w:cs="Courier New"/>
+          <w:b/>
+          <w:sz w:val="24"/>
+          <w:szCs w:val="24"/>
+        </w:rPr>
+        <w:t xml:space="preserve">April </w:t>
+      </w:r>
+      <w:r>
+        <w:rPr>
+          <w:rFonts w:asciiTheme="minorHAnsi" w:hAnsiTheme="minorHAnsi" w:cs="Courier New"/>
+          <w:b/>
+          <w:sz w:val="24"/>
+          <w:szCs w:val="24"/>
+        </w:rPr>
+        <w:t xml:space="preserve">26 </w:t>
+      </w:r>
+      <w:r>
+        <w:rPr>
+          <w:rFonts w:asciiTheme="minorHAnsi" w:hAnsiTheme="minorHAnsi" w:cs="Courier New"/>
+          <w:b/>
+          <w:sz w:val="24"/>
+          <w:szCs w:val="24"/>
+        </w:rPr>
+        <w:t>2022</w:t>
+      </w:r>
+      <w:r>
+        <w:rPr>
+          <w:rFonts w:asciiTheme="minorHAnsi" w:hAnsiTheme="minorHAnsi" w:cs="Courier New"/>
+          <w:b/>
+          <w:sz w:val="24"/>
+          <w:szCs w:val="24"/>
         </w:rPr>
         <w:t>)</w:t>
       </w:r>
@@ -57,16 +111,16 @@
         <w:rPr>
           <w:rFonts w:asciiTheme="minorHAnsi" w:hAnsiTheme="minorHAnsi" w:cs="Courier New"/>
           <w:b/>
-          <w:sz w:val="22"/>
-          <w:szCs w:val="22"/>
+          <w:sz w:val="24"/>
+          <w:szCs w:val="24"/>
         </w:rPr>
       </w:pPr>
       <w:r>
         <w:rPr>
           <w:rFonts w:asciiTheme="minorHAnsi" w:hAnsiTheme="minorHAnsi" w:cs="Courier New"/>
           <w:b/>
-          <w:sz w:val="22"/>
-          <w:szCs w:val="22"/>
+          <w:sz w:val="24"/>
+          <w:szCs w:val="24"/>
         </w:rPr>
         <w:t>Terms</w:t>
       </w:r>
@@ -125,16 +179,404 @@
         <w:rPr>
           <w:rFonts w:asciiTheme="minorHAnsi" w:hAnsiTheme="minorHAnsi" w:cs="Courier New"/>
           <w:b/>
-          <w:sz w:val="22"/>
-          <w:szCs w:val="22"/>
+          <w:bCs/>
+          <w:sz w:val="24"/>
+          <w:szCs w:val="24"/>
         </w:rPr>
       </w:pPr>
       <w:r>
         <w:rPr>
           <w:rFonts w:asciiTheme="minorHAnsi" w:hAnsiTheme="minorHAnsi" w:cs="Courier New"/>
           <w:b/>
-          <w:sz w:val="22"/>
-          <w:szCs w:val="22"/>
+          <w:bCs/>
+          <w:sz w:val="24"/>
+          <w:szCs w:val="24"/>
+        </w:rPr>
+        <w:t>Schema server:</w:t>
+      </w:r>
+    </w:p>
+    <w:p>
+      <w:pPr>
+        <w:pStyle w:val="PlainText"/>
+        <w:rPr>
+          <w:rFonts w:asciiTheme="minorHAnsi" w:hAnsiTheme="minorHAnsi" w:cs="Courier New"/>
+          <w:sz w:val="22"/>
+          <w:szCs w:val="22"/>
+        </w:rPr>
+      </w:pPr>
+      <w:r>
+        <w:rPr>
+          <w:rFonts w:asciiTheme="minorHAnsi" w:hAnsiTheme="minorHAnsi" w:cs="Courier New"/>
+          <w:sz w:val="22"/>
+          <w:szCs w:val="22"/>
+        </w:rPr>
+        <w:t xml:space="preserve">The schemas are available on an Internet schema server at URL </w:t>
+      </w:r>
+      <w:r>
+        <w:rPr>
+          <w:rFonts w:asciiTheme="minorHAnsi" w:hAnsiTheme="minorHAnsi" w:cs="Courier New"/>
+          <w:b/>
+          <w:bCs/>
+          <w:sz w:val="22"/>
+          <w:szCs w:val="22"/>
+        </w:rPr>
+        <w:t>https://schemas.s100dev.net</w:t>
+      </w:r>
+      <w:r>
+        <w:rPr>
+          <w:rFonts w:asciiTheme="minorHAnsi" w:hAnsiTheme="minorHAnsi" w:cs="Courier New"/>
+          <w:sz w:val="22"/>
+          <w:szCs w:val="22"/>
+        </w:rPr>
+        <w:t xml:space="preserve">. This URL is used in the </w:t>
+      </w:r>
+      <w:proofErr w:type="spellStart"/>
+      <w:r>
+        <w:rPr>
+          <w:rFonts w:asciiTheme="minorHAnsi" w:hAnsiTheme="minorHAnsi" w:cs="Courier New"/>
+          <w:sz w:val="22"/>
+          <w:szCs w:val="22"/>
+        </w:rPr>
+        <w:t>schemaLocation</w:t>
+      </w:r>
+      <w:proofErr w:type="spellEnd"/>
+      <w:r>
+        <w:rPr>
+          <w:rFonts w:asciiTheme="minorHAnsi" w:hAnsiTheme="minorHAnsi" w:cs="Courier New"/>
+          <w:sz w:val="22"/>
+          <w:szCs w:val="22"/>
+        </w:rPr>
+        <w:t xml:space="preserve"> attribute of the S-100 5.0 schemas.  Developers and distributors should use “XML catalogs” as described in the </w:t>
+      </w:r>
+      <w:r>
+        <w:rPr>
+          <w:rFonts w:asciiTheme="minorHAnsi" w:hAnsiTheme="minorHAnsi" w:cs="Courier New"/>
+          <w:sz w:val="22"/>
+          <w:szCs w:val="22"/>
+        </w:rPr>
+        <w:t>OASIS standard for XML catalogs</w:t>
+      </w:r>
+      <w:r>
+        <w:rPr>
+          <w:rFonts w:asciiTheme="minorHAnsi" w:hAnsiTheme="minorHAnsi" w:cs="Courier New"/>
+          <w:sz w:val="22"/>
+          <w:szCs w:val="22"/>
+        </w:rPr>
+        <w:t xml:space="preserve"> (see #4 in “Additional notes” below) or other means such as configuring resolvers to resolve addres</w:t>
+      </w:r>
+      <w:bookmarkStart w:id="0" w:name="_GoBack"/>
+      <w:bookmarkEnd w:id="0"/>
+      <w:r>
+        <w:rPr>
+          <w:rFonts w:asciiTheme="minorHAnsi" w:hAnsiTheme="minorHAnsi" w:cs="Courier New"/>
+          <w:sz w:val="22"/>
+          <w:szCs w:val="22"/>
+        </w:rPr>
+        <w:t>ses to local substitute locations as needed, especially if access to Internet files is needed on board ship or in other conditions when real-time Internet access is unavailable, intermittent, or precluded by security considerations.</w:t>
+      </w:r>
+    </w:p>
+    <w:p>
+      <w:pPr>
+        <w:pStyle w:val="PlainText"/>
+        <w:rPr>
+          <w:rFonts w:asciiTheme="minorHAnsi" w:hAnsiTheme="minorHAnsi" w:cs="Courier New"/>
+          <w:sz w:val="22"/>
+          <w:szCs w:val="22"/>
+        </w:rPr>
+      </w:pPr>
+    </w:p>
+    <w:p>
+      <w:pPr>
+        <w:pStyle w:val="PlainText"/>
+        <w:rPr>
+          <w:rFonts w:asciiTheme="minorHAnsi" w:hAnsiTheme="minorHAnsi" w:cs="Courier New"/>
+          <w:sz w:val="22"/>
+          <w:szCs w:val="22"/>
+        </w:rPr>
+      </w:pPr>
+      <w:r>
+        <w:rPr>
+          <w:rFonts w:asciiTheme="minorHAnsi" w:hAnsiTheme="minorHAnsi" w:cs="Courier New"/>
+          <w:sz w:val="22"/>
+          <w:szCs w:val="22"/>
+        </w:rPr>
+        <w:t xml:space="preserve">Ensure that your local firewall and networks allow access to </w:t>
+      </w:r>
+      <w:r>
+        <w:rPr>
+          <w:rFonts w:asciiTheme="minorHAnsi" w:hAnsiTheme="minorHAnsi" w:cs="Courier New"/>
+          <w:b/>
+          <w:bCs/>
+          <w:sz w:val="22"/>
+          <w:szCs w:val="22"/>
+        </w:rPr>
+        <w:t>https://schemas.s100dev/net</w:t>
+      </w:r>
+      <w:r>
+        <w:rPr>
+          <w:rFonts w:asciiTheme="minorHAnsi" w:hAnsiTheme="minorHAnsi" w:cs="Courier New"/>
+          <w:sz w:val="22"/>
+          <w:szCs w:val="22"/>
+        </w:rPr>
+        <w:t xml:space="preserve"> and </w:t>
+      </w:r>
+      <w:r>
+        <w:rPr>
+          <w:rFonts w:asciiTheme="minorHAnsi" w:hAnsiTheme="minorHAnsi" w:cs="Courier New"/>
+          <w:b/>
+          <w:bCs/>
+          <w:sz w:val="22"/>
+          <w:szCs w:val="22"/>
+        </w:rPr>
+        <w:t>https</w:t>
+      </w:r>
+      <w:r>
+        <w:rPr>
+          <w:rFonts w:asciiTheme="minorHAnsi" w:hAnsiTheme="minorHAnsi" w:cs="Courier New"/>
+          <w:b/>
+          <w:bCs/>
+          <w:sz w:val="22"/>
+          <w:szCs w:val="22"/>
+        </w:rPr>
+        <w:t>:</w:t>
+      </w:r>
+      <w:r>
+        <w:rPr>
+          <w:rFonts w:asciiTheme="minorHAnsi" w:hAnsiTheme="minorHAnsi" w:cs="Courier New"/>
+          <w:b/>
+          <w:bCs/>
+          <w:sz w:val="22"/>
+          <w:szCs w:val="22"/>
+        </w:rPr>
+        <w:t>//schemas.isotc211.org</w:t>
+      </w:r>
+      <w:r>
+        <w:rPr>
+          <w:rFonts w:asciiTheme="minorHAnsi" w:hAnsiTheme="minorHAnsi" w:cs="Courier New"/>
+          <w:sz w:val="22"/>
+          <w:szCs w:val="22"/>
+        </w:rPr>
+        <w:t xml:space="preserve"> before using the schema server or downloaded schemas, or obtain the zip archive and configure an XML Catalog or resolver accordingly. If using the zip archive of ISO TC211 schemas, </w:t>
+      </w:r>
+      <w:r>
+        <w:rPr>
+          <w:rFonts w:asciiTheme="minorHAnsi" w:hAnsiTheme="minorHAnsi" w:cs="Courier New"/>
+          <w:sz w:val="22"/>
+          <w:szCs w:val="22"/>
+        </w:rPr>
+        <w:t>they access standards.iso.org and the XML Catalog or resolver must be configured accordingly</w:t>
+      </w:r>
+      <w:r>
+        <w:rPr>
+          <w:rFonts w:asciiTheme="minorHAnsi" w:hAnsiTheme="minorHAnsi" w:cs="Courier New"/>
+          <w:sz w:val="22"/>
+          <w:szCs w:val="22"/>
+        </w:rPr>
+        <w:t>.</w:t>
+      </w:r>
+    </w:p>
+    <w:p>
+      <w:pPr>
+        <w:pStyle w:val="PlainText"/>
+        <w:rPr>
+          <w:rFonts w:asciiTheme="minorHAnsi" w:hAnsiTheme="minorHAnsi" w:cs="Courier New"/>
+          <w:sz w:val="22"/>
+          <w:szCs w:val="22"/>
+        </w:rPr>
+      </w:pPr>
+    </w:p>
+    <w:p>
+      <w:pPr>
+        <w:pStyle w:val="PlainText"/>
+        <w:rPr>
+          <w:rFonts w:asciiTheme="minorHAnsi" w:hAnsiTheme="minorHAnsi" w:cs="Courier New"/>
+          <w:sz w:val="22"/>
+          <w:szCs w:val="22"/>
+        </w:rPr>
+      </w:pPr>
+      <w:r>
+        <w:rPr>
+          <w:rFonts w:asciiTheme="minorHAnsi" w:hAnsiTheme="minorHAnsi" w:cs="Courier New"/>
+          <w:b/>
+          <w:bCs/>
+          <w:sz w:val="22"/>
+          <w:szCs w:val="22"/>
+        </w:rPr>
+        <w:t>Folder and file names</w:t>
+      </w:r>
+      <w:r>
+        <w:rPr>
+          <w:rFonts w:asciiTheme="minorHAnsi" w:hAnsiTheme="minorHAnsi" w:cs="Courier New"/>
+          <w:b/>
+          <w:bCs/>
+          <w:sz w:val="22"/>
+          <w:szCs w:val="22"/>
+        </w:rPr>
+        <w:t xml:space="preserve"> on the server</w:t>
+      </w:r>
+      <w:r>
+        <w:rPr>
+          <w:rFonts w:asciiTheme="minorHAnsi" w:hAnsiTheme="minorHAnsi" w:cs="Courier New"/>
+          <w:b/>
+          <w:bCs/>
+          <w:sz w:val="22"/>
+          <w:szCs w:val="22"/>
+        </w:rPr>
+        <w:t xml:space="preserve"> are case-sensitive</w:t>
+      </w:r>
+      <w:r>
+        <w:rPr>
+          <w:rFonts w:asciiTheme="minorHAnsi" w:hAnsiTheme="minorHAnsi" w:cs="Courier New"/>
+          <w:sz w:val="22"/>
+          <w:szCs w:val="22"/>
+        </w:rPr>
+        <w:t>.</w:t>
+      </w:r>
+      <w:r>
+        <w:rPr>
+          <w:rFonts w:asciiTheme="minorHAnsi" w:hAnsiTheme="minorHAnsi" w:cs="Courier New"/>
+          <w:sz w:val="22"/>
+          <w:szCs w:val="22"/>
+        </w:rPr>
+        <w:t xml:space="preserve"> </w:t>
+      </w:r>
+      <w:r>
+        <w:rPr>
+          <w:rFonts w:asciiTheme="minorHAnsi" w:hAnsiTheme="minorHAnsi" w:cs="Courier New"/>
+          <w:sz w:val="22"/>
+          <w:szCs w:val="22"/>
+        </w:rPr>
+        <w:t xml:space="preserve">This means </w:t>
+      </w:r>
+      <w:proofErr w:type="spellStart"/>
+      <w:r>
+        <w:rPr>
+          <w:rFonts w:asciiTheme="minorHAnsi" w:hAnsiTheme="minorHAnsi" w:cs="Courier New"/>
+          <w:sz w:val="22"/>
+          <w:szCs w:val="22"/>
+        </w:rPr>
+        <w:t>schemaLocation</w:t>
+      </w:r>
+      <w:proofErr w:type="spellEnd"/>
+      <w:r>
+        <w:rPr>
+          <w:rFonts w:asciiTheme="minorHAnsi" w:hAnsiTheme="minorHAnsi" w:cs="Courier New"/>
+          <w:sz w:val="22"/>
+          <w:szCs w:val="22"/>
+        </w:rPr>
+        <w:t xml:space="preserve"> attributes and resolvers will need to use exactly the same folder and file name as on the server, including the extension. For example, retrieving </w:t>
+      </w:r>
+      <w:r>
+        <w:rPr>
+          <w:rFonts w:asciiTheme="minorHAnsi" w:hAnsiTheme="minorHAnsi" w:cs="Courier New"/>
+          <w:sz w:val="22"/>
+          <w:szCs w:val="22"/>
+        </w:rPr>
+        <w:t>S100_ExchangeCatalogue.</w:t>
+      </w:r>
+      <w:r>
+        <w:rPr>
+          <w:rFonts w:asciiTheme="minorHAnsi" w:hAnsiTheme="minorHAnsi" w:cs="Courier New"/>
+          <w:color w:val="FF0000"/>
+          <w:sz w:val="22"/>
+          <w:szCs w:val="22"/>
+        </w:rPr>
+        <w:t>XSD</w:t>
+      </w:r>
+      <w:r>
+        <w:rPr>
+          <w:rFonts w:asciiTheme="minorHAnsi" w:hAnsiTheme="minorHAnsi" w:cs="Courier New"/>
+          <w:sz w:val="22"/>
+          <w:szCs w:val="22"/>
+        </w:rPr>
+        <w:t xml:space="preserve"> may return an error (as would  </w:t>
+      </w:r>
+      <w:r>
+        <w:rPr>
+          <w:rFonts w:asciiTheme="minorHAnsi" w:hAnsiTheme="minorHAnsi" w:cs="Courier New"/>
+          <w:color w:val="FF0000"/>
+          <w:sz w:val="22"/>
+          <w:szCs w:val="22"/>
+        </w:rPr>
+        <w:t>s</w:t>
+      </w:r>
+      <w:r>
+        <w:rPr>
+          <w:rFonts w:asciiTheme="minorHAnsi" w:hAnsiTheme="minorHAnsi" w:cs="Courier New"/>
+          <w:sz w:val="22"/>
+          <w:szCs w:val="22"/>
+        </w:rPr>
+        <w:t>100_ExchangeCatalogue.xsd</w:t>
+      </w:r>
+      <w:r>
+        <w:rPr>
+          <w:rFonts w:asciiTheme="minorHAnsi" w:hAnsiTheme="minorHAnsi" w:cs="Courier New"/>
+          <w:sz w:val="22"/>
+          <w:szCs w:val="22"/>
+        </w:rPr>
+        <w:t xml:space="preserve">) because the file name is </w:t>
+      </w:r>
+      <w:r>
+        <w:rPr>
+          <w:rFonts w:asciiTheme="minorHAnsi" w:hAnsiTheme="minorHAnsi" w:cs="Courier New"/>
+          <w:color w:val="FF0000"/>
+          <w:sz w:val="22"/>
+          <w:szCs w:val="22"/>
+        </w:rPr>
+        <w:t>S</w:t>
+      </w:r>
+      <w:r>
+        <w:rPr>
+          <w:rFonts w:asciiTheme="minorHAnsi" w:hAnsiTheme="minorHAnsi" w:cs="Courier New"/>
+          <w:sz w:val="22"/>
+          <w:szCs w:val="22"/>
+        </w:rPr>
+        <w:t>100_ExchangeCatalogue.</w:t>
+      </w:r>
+      <w:r>
+        <w:rPr>
+          <w:rFonts w:asciiTheme="minorHAnsi" w:hAnsiTheme="minorHAnsi" w:cs="Courier New"/>
+          <w:color w:val="FF0000"/>
+          <w:sz w:val="22"/>
+          <w:szCs w:val="22"/>
+        </w:rPr>
+        <w:t>xsd</w:t>
+      </w:r>
+      <w:r>
+        <w:rPr>
+          <w:rFonts w:asciiTheme="minorHAnsi" w:hAnsiTheme="minorHAnsi" w:cs="Courier New"/>
+          <w:sz w:val="22"/>
+          <w:szCs w:val="22"/>
+        </w:rPr>
+        <w:t>. The file names are listed in the site map viewable at the root of the schema server (https://schemas.s100dev.net/index.html).</w:t>
+      </w:r>
+    </w:p>
+    <w:p>
+      <w:pPr>
+        <w:pStyle w:val="PlainText"/>
+        <w:rPr>
+          <w:rFonts w:asciiTheme="minorHAnsi" w:hAnsiTheme="minorHAnsi" w:cs="Courier New"/>
+          <w:sz w:val="22"/>
+          <w:szCs w:val="22"/>
+        </w:rPr>
+      </w:pPr>
+    </w:p>
+    <w:p>
+      <w:pPr>
+        <w:pStyle w:val="PlainText"/>
+        <w:rPr>
+          <w:rFonts w:asciiTheme="minorHAnsi" w:hAnsiTheme="minorHAnsi" w:cs="Courier New"/>
+          <w:b/>
+          <w:sz w:val="24"/>
+          <w:szCs w:val="24"/>
+        </w:rPr>
+      </w:pPr>
+      <w:r>
+        <w:rPr>
+          <w:rFonts w:asciiTheme="minorHAnsi" w:hAnsiTheme="minorHAnsi" w:cs="Courier New"/>
+          <w:b/>
+          <w:sz w:val="24"/>
+          <w:szCs w:val="24"/>
         </w:rPr>
         <w:t>Folder Organization:</w:t>
       </w:r>
@@ -332,240 +774,44 @@
           <w:sz w:val="22"/>
           <w:szCs w:val="22"/>
         </w:rPr>
-        <w:t>An</w:t>
-      </w:r>
-      <w:r>
-        <w:rPr>
-          <w:rFonts w:asciiTheme="minorHAnsi" w:hAnsiTheme="minorHAnsi" w:cs="Courier New"/>
-          <w:sz w:val="22"/>
-          <w:szCs w:val="22"/>
-        </w:rPr>
-        <w:t xml:space="preserve"> Internet server </w:t>
-      </w:r>
-      <w:r>
-        <w:rPr>
-          <w:rFonts w:asciiTheme="minorHAnsi" w:hAnsiTheme="minorHAnsi" w:cs="Courier New"/>
-          <w:sz w:val="22"/>
-          <w:szCs w:val="22"/>
-        </w:rPr>
-        <w:t>is being set up to serve these schemas</w:t>
-      </w:r>
-      <w:r>
-        <w:rPr>
-          <w:rFonts w:asciiTheme="minorHAnsi" w:hAnsiTheme="minorHAnsi" w:cs="Courier New"/>
-          <w:sz w:val="22"/>
-          <w:szCs w:val="22"/>
-        </w:rPr>
-        <w:t>.</w:t>
-      </w:r>
-      <w:r>
-        <w:rPr>
-          <w:rFonts w:asciiTheme="minorHAnsi" w:hAnsiTheme="minorHAnsi" w:cs="Courier New"/>
-          <w:sz w:val="22"/>
-          <w:szCs w:val="22"/>
-        </w:rPr>
-        <w:t xml:space="preserve"> The base URL is </w:t>
-      </w:r>
-      <w:r>
-        <w:rPr>
-          <w:rFonts w:asciiTheme="minorHAnsi" w:hAnsiTheme="minorHAnsi" w:cs="Courier New"/>
-          <w:sz w:val="22"/>
-          <w:szCs w:val="22"/>
-        </w:rPr>
-        <w:t>planned to be</w:t>
-      </w:r>
-      <w:r>
-        <w:rPr>
-          <w:rFonts w:asciiTheme="minorHAnsi" w:hAnsiTheme="minorHAnsi" w:cs="Courier New"/>
-          <w:sz w:val="22"/>
-          <w:szCs w:val="22"/>
-        </w:rPr>
-        <w:t xml:space="preserve"> https://schemas.s100dev.net/ and this URL is used in the </w:t>
-      </w:r>
-      <w:proofErr w:type="spellStart"/>
-      <w:r>
-        <w:rPr>
-          <w:rFonts w:asciiTheme="minorHAnsi" w:hAnsiTheme="minorHAnsi" w:cs="Courier New"/>
-          <w:sz w:val="22"/>
-          <w:szCs w:val="22"/>
-        </w:rPr>
-        <w:t>schemaLocation</w:t>
-      </w:r>
-      <w:proofErr w:type="spellEnd"/>
-      <w:r>
-        <w:rPr>
-          <w:rFonts w:asciiTheme="minorHAnsi" w:hAnsiTheme="minorHAnsi" w:cs="Courier New"/>
-          <w:sz w:val="22"/>
-          <w:szCs w:val="22"/>
-        </w:rPr>
-        <w:t xml:space="preserve"> attribute of these schemas. </w:t>
-      </w:r>
-      <w:r>
-        <w:rPr>
-          <w:rFonts w:asciiTheme="minorHAnsi" w:hAnsiTheme="minorHAnsi" w:cs="Courier New"/>
-          <w:sz w:val="22"/>
-          <w:szCs w:val="22"/>
-        </w:rPr>
-        <w:t xml:space="preserve"> </w:t>
-      </w:r>
-      <w:r>
-        <w:rPr>
-          <w:rFonts w:asciiTheme="minorHAnsi" w:hAnsiTheme="minorHAnsi" w:cs="Courier New"/>
-          <w:sz w:val="22"/>
-          <w:szCs w:val="22"/>
-        </w:rPr>
-        <w:t xml:space="preserve">Developers and distributors </w:t>
-      </w:r>
-      <w:r>
-        <w:rPr>
-          <w:rFonts w:asciiTheme="minorHAnsi" w:hAnsiTheme="minorHAnsi" w:cs="Courier New"/>
-          <w:sz w:val="22"/>
-          <w:szCs w:val="22"/>
-        </w:rPr>
-        <w:t xml:space="preserve">should </w:t>
-      </w:r>
-      <w:r>
-        <w:rPr>
-          <w:rFonts w:asciiTheme="minorHAnsi" w:hAnsiTheme="minorHAnsi" w:cs="Courier New"/>
-          <w:sz w:val="22"/>
-          <w:szCs w:val="22"/>
-        </w:rPr>
-        <w:t xml:space="preserve">use “XML catalogs” </w:t>
-      </w:r>
-      <w:r>
-        <w:rPr>
-          <w:rFonts w:asciiTheme="minorHAnsi" w:hAnsiTheme="minorHAnsi" w:cs="Courier New"/>
-          <w:sz w:val="22"/>
-          <w:szCs w:val="22"/>
-        </w:rPr>
-        <w:t>as described in</w:t>
-      </w:r>
-      <w:r>
-        <w:rPr>
-          <w:rFonts w:asciiTheme="minorHAnsi" w:hAnsiTheme="minorHAnsi" w:cs="Courier New"/>
-          <w:sz w:val="22"/>
-          <w:szCs w:val="22"/>
-        </w:rPr>
-        <w:t xml:space="preserve"> the </w:t>
-      </w:r>
-      <w:r>
-        <w:rPr>
-          <w:rFonts w:asciiTheme="minorHAnsi" w:hAnsiTheme="minorHAnsi" w:cs="Courier New"/>
-          <w:sz w:val="22"/>
-          <w:szCs w:val="22"/>
-        </w:rPr>
-        <w:t>OASIS standard for XML catalogs</w:t>
-      </w:r>
-      <w:r>
-        <w:rPr>
-          <w:rFonts w:asciiTheme="minorHAnsi" w:hAnsiTheme="minorHAnsi" w:cs="Courier New"/>
-          <w:sz w:val="22"/>
-          <w:szCs w:val="22"/>
-        </w:rPr>
-        <w:t xml:space="preserve"> (see #4 in “Additional notes” below) </w:t>
-      </w:r>
-      <w:r>
-        <w:rPr>
-          <w:rFonts w:asciiTheme="minorHAnsi" w:hAnsiTheme="minorHAnsi" w:cs="Courier New"/>
-          <w:sz w:val="22"/>
-          <w:szCs w:val="22"/>
-        </w:rPr>
-        <w:t xml:space="preserve">or </w:t>
-      </w:r>
-      <w:r>
-        <w:rPr>
-          <w:rFonts w:asciiTheme="minorHAnsi" w:hAnsiTheme="minorHAnsi" w:cs="Courier New"/>
-          <w:sz w:val="22"/>
-          <w:szCs w:val="22"/>
-        </w:rPr>
-        <w:t xml:space="preserve">other means </w:t>
-      </w:r>
-      <w:r>
-        <w:rPr>
-          <w:rFonts w:asciiTheme="minorHAnsi" w:hAnsiTheme="minorHAnsi" w:cs="Courier New"/>
-          <w:sz w:val="22"/>
-          <w:szCs w:val="22"/>
-        </w:rPr>
-        <w:t>such as configuring resolvers to</w:t>
-      </w:r>
-      <w:r>
-        <w:rPr>
-          <w:rFonts w:asciiTheme="minorHAnsi" w:hAnsiTheme="minorHAnsi" w:cs="Courier New"/>
-          <w:sz w:val="22"/>
-          <w:szCs w:val="22"/>
-        </w:rPr>
-        <w:t xml:space="preserve"> specify the </w:t>
-      </w:r>
-      <w:r>
-        <w:rPr>
-          <w:rFonts w:asciiTheme="minorHAnsi" w:hAnsiTheme="minorHAnsi" w:cs="Courier New"/>
-          <w:sz w:val="22"/>
-          <w:szCs w:val="22"/>
-        </w:rPr>
-        <w:t xml:space="preserve">local substitute </w:t>
-      </w:r>
-      <w:r>
-        <w:rPr>
-          <w:rFonts w:asciiTheme="minorHAnsi" w:hAnsiTheme="minorHAnsi" w:cs="Courier New"/>
-          <w:sz w:val="22"/>
-          <w:szCs w:val="22"/>
-        </w:rPr>
-        <w:t>locations</w:t>
-      </w:r>
-      <w:r>
-        <w:rPr>
-          <w:rFonts w:asciiTheme="minorHAnsi" w:hAnsiTheme="minorHAnsi" w:cs="Courier New"/>
-          <w:sz w:val="22"/>
-          <w:szCs w:val="22"/>
-        </w:rPr>
-        <w:t xml:space="preserve"> as needed</w:t>
-      </w:r>
-      <w:r>
-        <w:rPr>
-          <w:rFonts w:asciiTheme="minorHAnsi" w:hAnsiTheme="minorHAnsi" w:cs="Courier New"/>
-          <w:sz w:val="22"/>
-          <w:szCs w:val="22"/>
-        </w:rPr>
-        <w:t>, especially if access to Internet files is needed on board ship or in other conditions when real-time Internet access is not available or precluded by security considerations</w:t>
-      </w:r>
-      <w:r>
-        <w:rPr>
-          <w:rFonts w:asciiTheme="minorHAnsi" w:hAnsiTheme="minorHAnsi" w:cs="Courier New"/>
-          <w:sz w:val="22"/>
-          <w:szCs w:val="22"/>
-        </w:rPr>
-        <w:t>.</w:t>
-      </w:r>
-    </w:p>
-    <w:p>
-      <w:pPr>
-        <w:pStyle w:val="PlainText"/>
-        <w:rPr>
-          <w:rFonts w:asciiTheme="minorHAnsi" w:hAnsiTheme="minorHAnsi" w:cs="Courier New"/>
-          <w:sz w:val="22"/>
-          <w:szCs w:val="22"/>
-        </w:rPr>
-      </w:pPr>
-    </w:p>
-    <w:p>
-      <w:pPr>
-        <w:pStyle w:val="PlainText"/>
-        <w:rPr>
-          <w:rFonts w:asciiTheme="minorHAnsi" w:hAnsiTheme="minorHAnsi" w:cs="Courier New"/>
-          <w:sz w:val="22"/>
-          <w:szCs w:val="22"/>
-        </w:rPr>
-      </w:pPr>
-    </w:p>
-    <w:p>
-      <w:pPr>
-        <w:pStyle w:val="PlainText"/>
-        <w:rPr>
-          <w:rFonts w:asciiTheme="minorHAnsi" w:hAnsiTheme="minorHAnsi" w:cs="Courier New"/>
-          <w:sz w:val="22"/>
-          <w:szCs w:val="22"/>
-        </w:rPr>
-      </w:pPr>
+        <w:t xml:space="preserve">For more information about namespaces and builds, see </w:t>
+      </w:r>
+      <w:r>
+        <w:rPr>
+          <w:rFonts w:asciiTheme="minorHAnsi" w:hAnsiTheme="minorHAnsi" w:cs="Courier New"/>
+          <w:b/>
+          <w:bCs/>
+          <w:sz w:val="22"/>
+          <w:szCs w:val="22"/>
+        </w:rPr>
+        <w:t>Namespaces</w:t>
+      </w:r>
+      <w:r>
+        <w:rPr>
+          <w:rFonts w:asciiTheme="minorHAnsi" w:hAnsiTheme="minorHAnsi" w:cs="Courier New"/>
+          <w:sz w:val="22"/>
+          <w:szCs w:val="22"/>
+        </w:rPr>
+        <w:t xml:space="preserve"> and </w:t>
+      </w:r>
+      <w:r>
+        <w:rPr>
+          <w:rFonts w:asciiTheme="minorHAnsi" w:hAnsiTheme="minorHAnsi" w:cs="Courier New"/>
+          <w:b/>
+          <w:bCs/>
+          <w:sz w:val="22"/>
+          <w:szCs w:val="22"/>
+        </w:rPr>
+        <w:t>Version numbering</w:t>
+      </w:r>
+      <w:r>
+        <w:rPr>
+          <w:rFonts w:asciiTheme="minorHAnsi" w:hAnsiTheme="minorHAnsi" w:cs="Courier New"/>
+          <w:sz w:val="22"/>
+          <w:szCs w:val="22"/>
+        </w:rPr>
+        <w:t xml:space="preserve"> later in this document.</w:t>
+      </w:r>
     </w:p>
     <w:p>
       <w:pPr>
@@ -801,6 +1047,7 @@
                 <w:sz w:val="20"/>
                 <w:szCs w:val="20"/>
               </w:rPr>
+              <w:lastRenderedPageBreak/>
               <w:t xml:space="preserve">  </w:t>
             </w:r>
             <w:r>
@@ -1386,11 +1633,33 @@
             <w:r>
               <w:rPr>
                 <w:rFonts w:ascii="Courier New" w:hAnsi="Courier New" w:cs="Courier New"/>
-                <w:b/>
+                <w:bCs/>
+                <w:i/>
+                <w:iCs/>
+                <w:sz w:val="20"/>
+                <w:szCs w:val="20"/>
+              </w:rPr>
+              <w:t>(</w:t>
+            </w:r>
+            <w:r>
+              <w:rPr>
+                <w:rFonts w:ascii="Courier New" w:hAnsi="Courier New" w:cs="Courier New"/>
+                <w:bCs/>
+                <w:i/>
+                <w:iCs/>
                 <w:sz w:val="20"/>
                 <w:szCs w:val="20"/>
               </w:rPr>
               <w:t>Files in build</w:t>
+            </w:r>
+            <w:r>
+              <w:rPr>
+                <w:rFonts w:ascii="Courier New" w:hAnsi="Courier New" w:cs="Courier New"/>
+                <w:b/>
+                <w:sz w:val="20"/>
+                <w:szCs w:val="20"/>
+              </w:rPr>
+              <w:t>)</w:t>
             </w:r>
           </w:p>
         </w:tc>
@@ -1678,7 +1947,7 @@
                 <w:sz w:val="22"/>
                 <w:szCs w:val="22"/>
               </w:rPr>
-              <w:t xml:space="preserve"> ISO 19139 constraints (necessity for S-100 Edition 4.x TBD)</w:t>
+              <w:t xml:space="preserve"> ISO 19139 constraints </w:t>
             </w:r>
           </w:p>
         </w:tc>
@@ -1724,7 +1993,28 @@
                 <w:sz w:val="18"/>
                 <w:szCs w:val="18"/>
               </w:rPr>
-              <w:t>S100_DSMD.sch</w:t>
+              <w:t>mmi.xsd</w:t>
+            </w:r>
+          </w:p>
+          <w:p>
+            <w:pPr>
+              <w:pStyle w:val="PlainText"/>
+              <w:jc w:val="left"/>
+              <w:rPr>
+                <w:rFonts w:ascii="Courier New" w:hAnsi="Courier New" w:cs="Courier New"/>
+                <w:b/>
+                <w:sz w:val="18"/>
+                <w:szCs w:val="18"/>
+              </w:rPr>
+            </w:pPr>
+            <w:r>
+              <w:rPr>
+                <w:rFonts w:ascii="Courier New" w:hAnsi="Courier New" w:cs="Courier New"/>
+                <w:b/>
+                <w:sz w:val="18"/>
+                <w:szCs w:val="18"/>
+              </w:rPr>
+              <w:t>maintenance.xsd</w:t>
             </w:r>
           </w:p>
         </w:tc>
@@ -1742,23 +2032,13 @@
                 <w:szCs w:val="22"/>
               </w:rPr>
             </w:pPr>
-            <w:proofErr w:type="spellStart"/>
-            <w:r>
-              <w:rPr>
-                <w:rFonts w:asciiTheme="minorHAnsi" w:hAnsiTheme="minorHAnsi" w:cs="Courier New"/>
-                <w:sz w:val="22"/>
-                <w:szCs w:val="22"/>
-              </w:rPr>
-              <w:t>Schematron</w:t>
-            </w:r>
-            <w:proofErr w:type="spellEnd"/>
-            <w:r>
-              <w:rPr>
-                <w:rFonts w:asciiTheme="minorHAnsi" w:hAnsiTheme="minorHAnsi" w:cs="Courier New"/>
-                <w:sz w:val="22"/>
-                <w:szCs w:val="22"/>
-              </w:rPr>
-              <w:t xml:space="preserve"> file with S-100-specific validation checks for ISO 19115-1 metadata files for vector datasets</w:t>
+            <w:r>
+              <w:rPr>
+                <w:rFonts w:asciiTheme="minorHAnsi" w:hAnsiTheme="minorHAnsi" w:cs="Courier New"/>
+                <w:sz w:val="22"/>
+                <w:szCs w:val="22"/>
+              </w:rPr>
+              <w:t>Profile of ISO 19115-1 maintenance metadata, used in the exchange catalogue.</w:t>
             </w:r>
           </w:p>
         </w:tc>
@@ -2436,7 +2716,7 @@
                 <w:sz w:val="22"/>
                 <w:szCs w:val="22"/>
               </w:rPr>
-              <w:t>Container for S-100 XSLT portrayal schemas</w:t>
+              <w:t>Container for S-100 portrayal schemas</w:t>
             </w:r>
             <w:r>
               <w:rPr>
@@ -2523,7 +2803,7 @@
                 <w:sz w:val="22"/>
                 <w:szCs w:val="22"/>
               </w:rPr>
-              <w:t>Container for 20220331 build of XSLT portrayal schemas.</w:t>
+              <w:t>Container for 20220331 build of portrayal schemas.</w:t>
             </w:r>
           </w:p>
         </w:tc>
@@ -2982,7 +3262,16 @@
                 <w:sz w:val="22"/>
                 <w:szCs w:val="22"/>
               </w:rPr>
-              <w:t xml:space="preserve"> (Distribution held pending clarification of permissions</w:t>
+              <w:t xml:space="preserve"> (Distribution held pending </w:t>
+            </w:r>
+            <w:r>
+              <w:rPr>
+                <w:rFonts w:asciiTheme="minorHAnsi" w:hAnsiTheme="minorHAnsi" w:cs="Courier New"/>
+                <w:sz w:val="22"/>
+                <w:szCs w:val="22"/>
+              </w:rPr>
+              <w:lastRenderedPageBreak/>
+              <w:t>clarification of permissions</w:t>
             </w:r>
             <w:r>
               <w:rPr>
@@ -3000,24 +3289,80 @@
               </w:rPr>
               <w:t>)</w:t>
             </w:r>
-          </w:p>
-          <w:p>
-            <w:pPr>
-              <w:pStyle w:val="PlainText"/>
-              <w:jc w:val="left"/>
-              <w:rPr>
-                <w:rFonts w:asciiTheme="minorHAnsi" w:hAnsiTheme="minorHAnsi" w:cs="Courier New"/>
-                <w:sz w:val="22"/>
-                <w:szCs w:val="22"/>
-              </w:rPr>
-            </w:pPr>
-            <w:r>
-              <w:rPr>
-                <w:rFonts w:asciiTheme="minorHAnsi" w:hAnsiTheme="minorHAnsi" w:cs="Courier New"/>
-                <w:sz w:val="22"/>
-                <w:szCs w:val="22"/>
-              </w:rPr>
-              <w:t>Note: in the 5.0.0 distribution, this may be packaged as a zip archive which must be unpacked to conform to this folder structure.</w:t>
+            <w:r>
+              <w:rPr>
+                <w:rFonts w:asciiTheme="minorHAnsi" w:hAnsiTheme="minorHAnsi" w:cs="Courier New"/>
+                <w:sz w:val="22"/>
+                <w:szCs w:val="22"/>
+              </w:rPr>
+              <w:t xml:space="preserve"> Retained for backward compatibility. The references to ISO schemas in the S-100 5.0 distribution have been updated to use the “new” ISO TC211 schema site https://schemas.isotc211.org.</w:t>
+            </w:r>
+          </w:p>
+          <w:p>
+            <w:pPr>
+              <w:pStyle w:val="PlainText"/>
+              <w:jc w:val="left"/>
+              <w:rPr>
+                <w:rFonts w:asciiTheme="minorHAnsi" w:hAnsiTheme="minorHAnsi" w:cs="Courier New"/>
+                <w:sz w:val="22"/>
+                <w:szCs w:val="22"/>
+              </w:rPr>
+            </w:pPr>
+            <w:r>
+              <w:rPr>
+                <w:rFonts w:asciiTheme="minorHAnsi" w:hAnsiTheme="minorHAnsi" w:cs="Courier New"/>
+                <w:sz w:val="22"/>
+                <w:szCs w:val="22"/>
+              </w:rPr>
+              <w:t xml:space="preserve">Note: in the 5.0.0 distribution, this may be </w:t>
+            </w:r>
+            <w:r>
+              <w:rPr>
+                <w:rFonts w:asciiTheme="minorHAnsi" w:hAnsiTheme="minorHAnsi" w:cs="Courier New"/>
+                <w:sz w:val="22"/>
+                <w:szCs w:val="22"/>
+              </w:rPr>
+              <w:t xml:space="preserve">provided </w:t>
+            </w:r>
+            <w:r>
+              <w:rPr>
+                <w:rFonts w:asciiTheme="minorHAnsi" w:hAnsiTheme="minorHAnsi" w:cs="Courier New"/>
+                <w:sz w:val="22"/>
+                <w:szCs w:val="22"/>
+              </w:rPr>
+              <w:t>as a zip archive which must be unpacked to conform to this folder structure</w:t>
+            </w:r>
+            <w:r>
+              <w:rPr>
+                <w:rFonts w:asciiTheme="minorHAnsi" w:hAnsiTheme="minorHAnsi" w:cs="Courier New"/>
+                <w:sz w:val="22"/>
+                <w:szCs w:val="22"/>
+              </w:rPr>
+              <w:t>, for local Internet-independent installation</w:t>
+            </w:r>
+            <w:r>
+              <w:rPr>
+                <w:rFonts w:asciiTheme="minorHAnsi" w:hAnsiTheme="minorHAnsi" w:cs="Courier New"/>
+                <w:sz w:val="22"/>
+                <w:szCs w:val="22"/>
+              </w:rPr>
+              <w:t>.</w:t>
+            </w:r>
+            <w:r>
+              <w:rPr>
+                <w:rFonts w:asciiTheme="minorHAnsi" w:hAnsiTheme="minorHAnsi" w:cs="Courier New"/>
+                <w:sz w:val="22"/>
+                <w:szCs w:val="22"/>
+              </w:rPr>
+              <w:t xml:space="preserve"> If using the local installation, the resolver</w:t>
+            </w:r>
+            <w:r>
+              <w:rPr>
+                <w:rFonts w:asciiTheme="minorHAnsi" w:hAnsiTheme="minorHAnsi" w:cs="Courier New"/>
+                <w:sz w:val="22"/>
+                <w:szCs w:val="22"/>
+              </w:rPr>
+              <w:t xml:space="preserve"> or XML catalog must be updated accordingly, since this zip archive still references the older ISO site standards.iso.org</w:t>
             </w:r>
           </w:p>
         </w:tc>
@@ -3045,6 +3390,7 @@
                 <w:sz w:val="20"/>
                 <w:szCs w:val="20"/>
               </w:rPr>
+              <w:lastRenderedPageBreak/>
               <w:t xml:space="preserve">    19110/</w:t>
             </w:r>
           </w:p>
@@ -3178,7 +3524,53 @@
                 <w:sz w:val="22"/>
                 <w:szCs w:val="22"/>
               </w:rPr>
-              <w:t xml:space="preserve"> Note that the ISO web site places them under an “iso” sub-directory, e.g., https://standards.iso.org/iso/19115/... for the ISO 19115 schemas. Several S-100 schemas currently reference locally installed ISO schemas instead of the ISO web site, e.g., using </w:t>
+              <w:t xml:space="preserve"> Note that the ISO web site places them under an “iso” sub-directory, e.g., https://standards.iso.org/iso/19115/... for the ISO 19115 schemas.</w:t>
+            </w:r>
+          </w:p>
+          <w:p>
+            <w:pPr>
+              <w:pStyle w:val="PlainText"/>
+              <w:jc w:val="left"/>
+              <w:rPr>
+                <w:rFonts w:asciiTheme="minorHAnsi" w:hAnsiTheme="minorHAnsi" w:cs="Courier New"/>
+                <w:sz w:val="22"/>
+                <w:szCs w:val="22"/>
+              </w:rPr>
+            </w:pPr>
+            <w:r>
+              <w:rPr>
+                <w:rFonts w:asciiTheme="minorHAnsi" w:hAnsiTheme="minorHAnsi" w:cs="Courier New"/>
+                <w:sz w:val="22"/>
+                <w:szCs w:val="22"/>
+              </w:rPr>
+              <w:t>Edition 5.0: As mentioned above, references in the Edition 5.0 S-100 schemas have been updated to use the new ISO site https://schemas.isotc211.org.</w:t>
+            </w:r>
+          </w:p>
+          <w:p>
+            <w:pPr>
+              <w:pStyle w:val="PlainText"/>
+              <w:jc w:val="left"/>
+              <w:rPr>
+                <w:rFonts w:asciiTheme="minorHAnsi" w:hAnsiTheme="minorHAnsi" w:cs="Courier New"/>
+                <w:sz w:val="22"/>
+                <w:szCs w:val="22"/>
+              </w:rPr>
+            </w:pPr>
+            <w:r>
+              <w:rPr>
+                <w:rFonts w:asciiTheme="minorHAnsi" w:hAnsiTheme="minorHAnsi" w:cs="Courier New"/>
+                <w:sz w:val="22"/>
+                <w:szCs w:val="22"/>
+              </w:rPr>
+              <w:t xml:space="preserve">Edition 4.0 note: </w:t>
+            </w:r>
+            <w:r>
+              <w:rPr>
+                <w:rFonts w:asciiTheme="minorHAnsi" w:hAnsiTheme="minorHAnsi" w:cs="Courier New"/>
+                <w:sz w:val="22"/>
+                <w:szCs w:val="22"/>
+              </w:rPr>
+              <w:t xml:space="preserve">Several S-100 schemas currently reference locally installed ISO schemas instead of the ISO web site, e.g., using </w:t>
             </w:r>
             <w:r>
               <w:rPr>
@@ -3218,42 +3610,7 @@
                 <w:sz w:val="22"/>
                 <w:szCs w:val="22"/>
               </w:rPr>
-              <w:t xml:space="preserve">values in </w:t>
-            </w:r>
-            <w:proofErr w:type="spellStart"/>
-            <w:r>
-              <w:rPr>
-                <w:rFonts w:asciiTheme="minorHAnsi" w:hAnsiTheme="minorHAnsi" w:cs="Courier New"/>
-                <w:sz w:val="22"/>
-                <w:szCs w:val="22"/>
-              </w:rPr>
-              <w:t>schemalocation</w:t>
-            </w:r>
-            <w:proofErr w:type="spellEnd"/>
-            <w:r>
-              <w:rPr>
-                <w:rFonts w:asciiTheme="minorHAnsi" w:hAnsiTheme="minorHAnsi" w:cs="Courier New"/>
-                <w:sz w:val="22"/>
-                <w:szCs w:val="22"/>
-              </w:rPr>
-              <w:t xml:space="preserve"> attributes to load from the ISO site </w:t>
-            </w:r>
-            <w:r>
-              <w:rPr>
-                <w:rFonts w:asciiTheme="minorHAnsi" w:hAnsiTheme="minorHAnsi" w:cs="Courier New"/>
-                <w:sz w:val="22"/>
-                <w:szCs w:val="22"/>
-              </w:rPr>
-              <w:t xml:space="preserve">or local </w:t>
-            </w:r>
-            <w:r>
-              <w:rPr>
-                <w:rFonts w:asciiTheme="minorHAnsi" w:hAnsiTheme="minorHAnsi" w:cs="Courier New"/>
-                <w:sz w:val="22"/>
-                <w:szCs w:val="22"/>
-              </w:rPr>
-              <w:lastRenderedPageBreak/>
-              <w:t>folder</w:t>
+              <w:t>local address</w:t>
             </w:r>
             <w:r>
               <w:rPr>
@@ -3277,18 +3634,12 @@
             <w:r>
               <w:rPr>
                 <w:rFonts w:asciiTheme="minorHAnsi" w:hAnsiTheme="minorHAnsi" w:cs="Courier New"/>
-                <w:sz w:val="22"/>
-                <w:szCs w:val="22"/>
-              </w:rPr>
-              <w:t>Note</w:t>
-            </w:r>
-            <w:r>
-              <w:rPr>
-                <w:rFonts w:asciiTheme="minorHAnsi" w:hAnsiTheme="minorHAnsi" w:cs="Courier New"/>
-                <w:sz w:val="22"/>
-                <w:szCs w:val="22"/>
-              </w:rPr>
-              <w:t>s</w:t>
+                <w:b/>
+                <w:bCs/>
+                <w:sz w:val="22"/>
+                <w:szCs w:val="22"/>
+              </w:rPr>
+              <w:t>NOTE</w:t>
             </w:r>
             <w:r>
               <w:rPr>
@@ -3304,15 +3655,7 @@
                 <w:sz w:val="22"/>
                 <w:szCs w:val="22"/>
               </w:rPr>
-              <w:t xml:space="preserve"> </w:t>
-            </w:r>
-            <w:r>
-              <w:rPr>
-                <w:rFonts w:asciiTheme="minorHAnsi" w:hAnsiTheme="minorHAnsi" w:cs="Courier New"/>
-                <w:sz w:val="22"/>
-                <w:szCs w:val="22"/>
-              </w:rPr>
-              <w:t>(1) Some ISO schema files import other schema files from the ISO site, so without an implementation based on XML catalogs</w:t>
+              <w:t xml:space="preserve"> Some ISO schema files import other schema files from the ISO site, so without an implementation based on XML catalogs</w:t>
             </w:r>
             <w:r>
               <w:rPr>
@@ -3344,7 +3687,23 @@
                 <w:sz w:val="22"/>
                 <w:szCs w:val="22"/>
               </w:rPr>
-              <w:t>those imports will access the offsite files.</w:t>
+              <w:t xml:space="preserve">those imports will access the </w:t>
+            </w:r>
+            <w:r>
+              <w:rPr>
+                <w:rFonts w:asciiTheme="minorHAnsi" w:hAnsiTheme="minorHAnsi" w:cs="Courier New"/>
+                <w:sz w:val="22"/>
+                <w:szCs w:val="22"/>
+              </w:rPr>
+              <w:t xml:space="preserve">ISO Internet site </w:t>
+            </w:r>
+            <w:r>
+              <w:rPr>
+                <w:rFonts w:asciiTheme="minorHAnsi" w:hAnsiTheme="minorHAnsi" w:cs="Courier New"/>
+                <w:sz w:val="22"/>
+                <w:szCs w:val="22"/>
+              </w:rPr>
+              <w:t>files.</w:t>
             </w:r>
           </w:p>
         </w:tc>
@@ -3375,7 +3734,6 @@
                 <w:sz w:val="22"/>
                 <w:szCs w:val="22"/>
               </w:rPr>
-              <w:lastRenderedPageBreak/>
               <w:t>Schemas for product specifications</w:t>
             </w:r>
           </w:p>
@@ -3446,7 +3804,25 @@
                 <w:sz w:val="20"/>
                 <w:szCs w:val="20"/>
               </w:rPr>
-              <w:t xml:space="preserve">  S102/</w:t>
+              <w:t xml:space="preserve">  </w:t>
+            </w:r>
+            <w:r>
+              <w:rPr>
+                <w:rFonts w:ascii="Courier New" w:hAnsi="Courier New" w:cs="Courier New"/>
+                <w:b/>
+                <w:sz w:val="20"/>
+                <w:szCs w:val="20"/>
+              </w:rPr>
+              <w:t>S104</w:t>
+            </w:r>
+            <w:r>
+              <w:rPr>
+                <w:rFonts w:ascii="Courier New" w:hAnsi="Courier New" w:cs="Courier New"/>
+                <w:b/>
+                <w:sz w:val="20"/>
+                <w:szCs w:val="20"/>
+              </w:rPr>
+              <w:t>/</w:t>
             </w:r>
           </w:p>
           <w:p>
@@ -3488,17 +3864,20 @@
                 <w:sz w:val="20"/>
                 <w:szCs w:val="20"/>
               </w:rPr>
-              <w:t xml:space="preserve">  </w:t>
-            </w:r>
-            <w:r>
-              <w:rPr>
-                <w:rFonts w:ascii="Courier New" w:hAnsi="Courier New" w:cs="Courier New"/>
-                <w:b/>
-                <w:sz w:val="20"/>
-                <w:szCs w:val="20"/>
-              </w:rPr>
-              <w:t>S127/</w:t>
-            </w:r>
+              <w:t xml:space="preserve">  etc.</w:t>
+            </w:r>
+          </w:p>
+          <w:p>
+            <w:pPr>
+              <w:pStyle w:val="PlainText"/>
+              <w:jc w:val="left"/>
+              <w:rPr>
+                <w:rFonts w:ascii="Courier New" w:hAnsi="Courier New" w:cs="Courier New"/>
+                <w:b/>
+                <w:sz w:val="20"/>
+                <w:szCs w:val="20"/>
+              </w:rPr>
+            </w:pPr>
           </w:p>
         </w:tc>
         <w:tc>
@@ -3572,7 +3951,39 @@
                 <w:sz w:val="22"/>
                 <w:szCs w:val="22"/>
               </w:rPr>
-              <w:t xml:space="preserve"> (Except for S-98 draft schemas, these are not included in this distribution because they will have to be updated for S-100 Edition 5.)</w:t>
+              <w:t xml:space="preserve"> (Except for S-98 draft schemas, these are not included in </w:t>
+            </w:r>
+            <w:r>
+              <w:rPr>
+                <w:rFonts w:asciiTheme="minorHAnsi" w:hAnsiTheme="minorHAnsi" w:cs="Courier New"/>
+                <w:sz w:val="22"/>
+                <w:szCs w:val="22"/>
+              </w:rPr>
+              <w:t xml:space="preserve">the 5.0 </w:t>
+            </w:r>
+            <w:r>
+              <w:rPr>
+                <w:rFonts w:asciiTheme="minorHAnsi" w:hAnsiTheme="minorHAnsi" w:cs="Courier New"/>
+                <w:sz w:val="22"/>
+                <w:szCs w:val="22"/>
+              </w:rPr>
+              <w:t>distribution because they will have to be updated for S-100 Edition 5.</w:t>
+            </w:r>
+            <w:r>
+              <w:rPr>
+                <w:rFonts w:asciiTheme="minorHAnsi" w:hAnsiTheme="minorHAnsi" w:cs="Courier New"/>
+                <w:sz w:val="22"/>
+                <w:szCs w:val="22"/>
+              </w:rPr>
+              <w:t xml:space="preserve"> Note also that the S-98 schemas have still to be updated to reference S-100 Edition 5.</w:t>
+            </w:r>
+            <w:r>
+              <w:rPr>
+                <w:rFonts w:asciiTheme="minorHAnsi" w:hAnsiTheme="minorHAnsi" w:cs="Courier New"/>
+                <w:sz w:val="22"/>
+                <w:szCs w:val="22"/>
+              </w:rPr>
+              <w:t>)</w:t>
             </w:r>
           </w:p>
         </w:tc>
@@ -3857,8 +4268,6 @@
             </w:r>
           </w:p>
         </w:tc>
-        <w:bookmarkStart w:id="0" w:name="_GoBack"/>
-        <w:bookmarkEnd w:id="0"/>
       </w:tr>
     </w:tbl>
     <w:p>
@@ -4017,6 +4426,15 @@
                 <w:sz w:val="20"/>
                 <w:szCs w:val="20"/>
               </w:rPr>
+              <w:t>schemas/</w:t>
+            </w:r>
+            <w:r>
+              <w:rPr>
+                <w:rFonts w:ascii="Courier New" w:hAnsi="Courier New" w:cs="Courier New"/>
+                <w:b/>
+                <w:sz w:val="20"/>
+                <w:szCs w:val="20"/>
+              </w:rPr>
               <w:t>S100/</w:t>
             </w:r>
             <w:r>
@@ -4125,6 +4543,7 @@
                 <w:sz w:val="20"/>
                 <w:szCs w:val="20"/>
               </w:rPr>
+              <w:lastRenderedPageBreak/>
               <w:t xml:space="preserve">  </w:t>
             </w:r>
             <w:r>
@@ -4308,6 +4727,76 @@
                 <w:szCs w:val="22"/>
               </w:rPr>
               <w:t xml:space="preserve"> for the data encoding format described in S-100 Part 10c, for use by specifications which encode that in metadata files.</w:t>
+            </w:r>
+          </w:p>
+        </w:tc>
+      </w:tr>
+      <w:tr>
+        <w:tc>
+          <w:tcPr>
+            <w:tcW w:w="2870" w:type="pct"/>
+          </w:tcPr>
+          <w:p>
+            <w:pPr>
+              <w:pStyle w:val="PlainText"/>
+              <w:jc w:val="left"/>
+              <w:rPr>
+                <w:rFonts w:ascii="Courier New" w:hAnsi="Courier New" w:cs="Courier New"/>
+                <w:b/>
+                <w:sz w:val="20"/>
+                <w:szCs w:val="20"/>
+              </w:rPr>
+            </w:pPr>
+            <w:r>
+              <w:rPr>
+                <w:rFonts w:ascii="Courier New" w:hAnsi="Courier New" w:cs="Courier New"/>
+                <w:b/>
+                <w:sz w:val="20"/>
+                <w:szCs w:val="20"/>
+              </w:rPr>
+              <w:t xml:space="preserve">  cat/codelists.html</w:t>
+            </w:r>
+          </w:p>
+        </w:tc>
+        <w:tc>
+          <w:tcPr>
+            <w:tcW w:w="2130" w:type="pct"/>
+          </w:tcPr>
+          <w:p>
+            <w:pPr>
+              <w:pStyle w:val="PlainText"/>
+              <w:jc w:val="left"/>
+              <w:rPr>
+                <w:rFonts w:asciiTheme="minorHAnsi" w:hAnsiTheme="minorHAnsi" w:cs="Courier New"/>
+                <w:sz w:val="22"/>
+                <w:szCs w:val="22"/>
+              </w:rPr>
+            </w:pPr>
+            <w:r>
+              <w:rPr>
+                <w:rFonts w:asciiTheme="minorHAnsi" w:hAnsiTheme="minorHAnsi" w:cs="Courier New"/>
+                <w:sz w:val="22"/>
+                <w:szCs w:val="22"/>
+              </w:rPr>
+              <w:t xml:space="preserve">Human-readable list of </w:t>
+            </w:r>
+            <w:proofErr w:type="spellStart"/>
+            <w:r>
+              <w:rPr>
+                <w:rFonts w:asciiTheme="minorHAnsi" w:hAnsiTheme="minorHAnsi" w:cs="Courier New"/>
+                <w:sz w:val="22"/>
+                <w:szCs w:val="22"/>
+              </w:rPr>
+              <w:t>codelists</w:t>
+            </w:r>
+            <w:proofErr w:type="spellEnd"/>
+            <w:r>
+              <w:rPr>
+                <w:rFonts w:asciiTheme="minorHAnsi" w:hAnsiTheme="minorHAnsi" w:cs="Courier New"/>
+                <w:sz w:val="22"/>
+                <w:szCs w:val="22"/>
+              </w:rPr>
+              <w:t xml:space="preserve"> and codes.</w:t>
             </w:r>
           </w:p>
         </w:tc>
@@ -4460,6 +4949,16 @@
               </w:rPr>
               <w:t xml:space="preserve"> locations</w:t>
             </w:r>
+            <w:r>
+              <w:rPr>
+                <w:rFonts w:asciiTheme="minorHAnsi" w:hAnsiTheme="minorHAnsi" w:cs="Courier New"/>
+                <w:b/>
+                <w:i/>
+                <w:sz w:val="22"/>
+                <w:szCs w:val="22"/>
+              </w:rPr>
+              <w:t xml:space="preserve"> (in ISO zip archive)</w:t>
+            </w:r>
           </w:p>
         </w:tc>
       </w:tr>
@@ -4548,7 +5047,7 @@
                 <w:sz w:val="22"/>
                 <w:szCs w:val="22"/>
               </w:rPr>
-              <w:t xml:space="preserve"> folders (see Note 2 below)</w:t>
+              <w:t xml:space="preserve"> folders</w:t>
             </w:r>
           </w:p>
         </w:tc>
@@ -4831,16 +5330,7 @@
                 <w:sz w:val="22"/>
                 <w:szCs w:val="22"/>
               </w:rPr>
-              <w:t xml:space="preserve"> for </w:t>
-            </w:r>
-            <w:r>
-              <w:rPr>
-                <w:rFonts w:asciiTheme="minorHAnsi" w:hAnsiTheme="minorHAnsi" w:cs="Courier New"/>
-                <w:sz w:val="22"/>
-                <w:szCs w:val="22"/>
-              </w:rPr>
-              <w:lastRenderedPageBreak/>
-              <w:t>individual specifications as separate files.</w:t>
+              <w:t xml:space="preserve"> for individual specifications as separate files.</w:t>
             </w:r>
             <w:r>
               <w:rPr>
@@ -4933,7 +5423,6 @@
                 <w:sz w:val="22"/>
                 <w:szCs w:val="22"/>
               </w:rPr>
-              <w:lastRenderedPageBreak/>
               <w:t xml:space="preserve">Product-specific </w:t>
             </w:r>
             <w:proofErr w:type="spellStart"/>
@@ -5127,18 +5616,20 @@
         <w:rPr>
           <w:rFonts w:asciiTheme="minorHAnsi" w:hAnsiTheme="minorHAnsi" w:cs="Courier New"/>
           <w:b/>
-          <w:sz w:val="22"/>
-          <w:szCs w:val="22"/>
+          <w:bCs/>
+          <w:sz w:val="24"/>
+          <w:szCs w:val="24"/>
         </w:rPr>
       </w:pPr>
       <w:r>
         <w:rPr>
           <w:rFonts w:asciiTheme="minorHAnsi" w:hAnsiTheme="minorHAnsi" w:cs="Courier New"/>
           <w:b/>
-          <w:sz w:val="22"/>
-          <w:szCs w:val="22"/>
-        </w:rPr>
-        <w:t>Namespaces</w:t>
+          <w:bCs/>
+          <w:sz w:val="24"/>
+          <w:szCs w:val="24"/>
+        </w:rPr>
+        <w:t>Updates</w:t>
       </w:r>
     </w:p>
     <w:p>
@@ -5153,11 +5644,442 @@
       <w:r>
         <w:rPr>
           <w:rFonts w:asciiTheme="minorHAnsi" w:hAnsiTheme="minorHAnsi" w:cs="Courier New"/>
-          <w:sz w:val="22"/>
-          <w:szCs w:val="22"/>
-        </w:rPr>
-        <w:t>The namespace for a package includes the S-100 edition number (or product edition number).</w:t>
-      </w:r>
+          <w:b/>
+          <w:bCs/>
+          <w:sz w:val="22"/>
+          <w:szCs w:val="22"/>
+        </w:rPr>
+        <w:t>During the Edition 5.0 pre-publication review</w:t>
+      </w:r>
+      <w:r>
+        <w:rPr>
+          <w:rFonts w:asciiTheme="minorHAnsi" w:hAnsiTheme="minorHAnsi" w:cs="Courier New"/>
+          <w:sz w:val="22"/>
+          <w:szCs w:val="22"/>
+        </w:rPr>
+        <w:t>: For corrections to the draft schemas before finalization of S-100 Edition 5.0:</w:t>
+      </w:r>
+    </w:p>
+    <w:p>
+      <w:pPr>
+        <w:pStyle w:val="PlainText"/>
+        <w:numPr>
+          <w:ilvl w:val="0"/>
+          <w:numId w:val="9"/>
+        </w:numPr>
+        <w:rPr>
+          <w:rFonts w:asciiTheme="minorHAnsi" w:hAnsiTheme="minorHAnsi" w:cs="Courier New"/>
+          <w:sz w:val="22"/>
+          <w:szCs w:val="22"/>
+        </w:rPr>
+      </w:pPr>
+      <w:r>
+        <w:rPr>
+          <w:rFonts w:asciiTheme="minorHAnsi" w:hAnsiTheme="minorHAnsi" w:cs="Courier New"/>
+          <w:sz w:val="22"/>
+          <w:szCs w:val="22"/>
+        </w:rPr>
+        <w:t>the namespace will be stable (i.e., the 5.0 namespace will be retained);</w:t>
+      </w:r>
+    </w:p>
+    <w:p>
+      <w:pPr>
+        <w:pStyle w:val="PlainText"/>
+        <w:numPr>
+          <w:ilvl w:val="0"/>
+          <w:numId w:val="9"/>
+        </w:numPr>
+        <w:rPr>
+          <w:rFonts w:asciiTheme="minorHAnsi" w:hAnsiTheme="minorHAnsi" w:cs="Courier New"/>
+          <w:sz w:val="22"/>
+          <w:szCs w:val="22"/>
+        </w:rPr>
+      </w:pPr>
+      <w:r>
+        <w:rPr>
+          <w:rFonts w:asciiTheme="minorHAnsi" w:hAnsiTheme="minorHAnsi" w:cs="Courier New"/>
+          <w:sz w:val="22"/>
+          <w:szCs w:val="22"/>
+        </w:rPr>
+        <w:t xml:space="preserve">the version attribute in the </w:t>
+      </w:r>
+      <w:r>
+        <w:rPr>
+          <w:rFonts w:asciiTheme="minorHAnsi" w:hAnsiTheme="minorHAnsi" w:cs="Courier New"/>
+          <w:i/>
+          <w:iCs/>
+          <w:sz w:val="22"/>
+          <w:szCs w:val="22"/>
+        </w:rPr>
+        <w:t>&lt;schema&gt;</w:t>
+      </w:r>
+      <w:r>
+        <w:rPr>
+          <w:rFonts w:asciiTheme="minorHAnsi" w:hAnsiTheme="minorHAnsi" w:cs="Courier New"/>
+          <w:sz w:val="22"/>
+          <w:szCs w:val="22"/>
+        </w:rPr>
+        <w:t xml:space="preserve"> tag will be updated (see </w:t>
+      </w:r>
+      <w:r>
+        <w:rPr>
+          <w:rFonts w:asciiTheme="minorHAnsi" w:hAnsiTheme="minorHAnsi" w:cs="Courier New"/>
+          <w:b/>
+          <w:bCs/>
+          <w:sz w:val="22"/>
+          <w:szCs w:val="22"/>
+        </w:rPr>
+        <w:t>Version Numbering</w:t>
+      </w:r>
+      <w:r>
+        <w:rPr>
+          <w:rFonts w:asciiTheme="minorHAnsi" w:hAnsiTheme="minorHAnsi" w:cs="Courier New"/>
+          <w:sz w:val="22"/>
+          <w:szCs w:val="22"/>
+        </w:rPr>
+        <w:t xml:space="preserve"> below);</w:t>
+      </w:r>
+    </w:p>
+    <w:p>
+      <w:pPr>
+        <w:pStyle w:val="PlainText"/>
+        <w:numPr>
+          <w:ilvl w:val="0"/>
+          <w:numId w:val="9"/>
+        </w:numPr>
+        <w:rPr>
+          <w:rFonts w:asciiTheme="minorHAnsi" w:hAnsiTheme="minorHAnsi" w:cs="Courier New"/>
+          <w:sz w:val="22"/>
+          <w:szCs w:val="22"/>
+        </w:rPr>
+      </w:pPr>
+      <w:r>
+        <w:rPr>
+          <w:rFonts w:asciiTheme="minorHAnsi" w:hAnsiTheme="minorHAnsi" w:cs="Courier New"/>
+          <w:sz w:val="22"/>
+          <w:szCs w:val="22"/>
+        </w:rPr>
+        <w:t>the new schema will be in a new build folder;</w:t>
+      </w:r>
+    </w:p>
+    <w:p>
+      <w:pPr>
+        <w:pStyle w:val="PlainText"/>
+        <w:numPr>
+          <w:ilvl w:val="0"/>
+          <w:numId w:val="9"/>
+        </w:numPr>
+        <w:rPr>
+          <w:rFonts w:asciiTheme="minorHAnsi" w:hAnsiTheme="minorHAnsi" w:cs="Courier New"/>
+          <w:sz w:val="22"/>
+          <w:szCs w:val="22"/>
+        </w:rPr>
+      </w:pPr>
+      <w:r>
+        <w:rPr>
+          <w:rFonts w:asciiTheme="minorHAnsi" w:hAnsiTheme="minorHAnsi" w:cs="Courier New"/>
+          <w:sz w:val="22"/>
+          <w:szCs w:val="22"/>
+        </w:rPr>
+        <w:t xml:space="preserve">older build folders </w:t>
+      </w:r>
+      <w:r>
+        <w:rPr>
+          <w:rFonts w:asciiTheme="minorHAnsi" w:hAnsiTheme="minorHAnsi" w:cs="Courier New"/>
+          <w:sz w:val="22"/>
+          <w:szCs w:val="22"/>
+        </w:rPr>
+        <w:t>may</w:t>
+      </w:r>
+      <w:r>
+        <w:rPr>
+          <w:rFonts w:asciiTheme="minorHAnsi" w:hAnsiTheme="minorHAnsi" w:cs="Courier New"/>
+          <w:sz w:val="22"/>
+          <w:szCs w:val="22"/>
+        </w:rPr>
+        <w:t xml:space="preserve"> be removed</w:t>
+      </w:r>
+      <w:r>
+        <w:rPr>
+          <w:rFonts w:asciiTheme="minorHAnsi" w:hAnsiTheme="minorHAnsi" w:cs="Courier New"/>
+          <w:sz w:val="22"/>
+          <w:szCs w:val="22"/>
+        </w:rPr>
+        <w:t>, depending on the nature of the change.</w:t>
+      </w:r>
+    </w:p>
+    <w:p>
+      <w:pPr>
+        <w:pStyle w:val="PlainText"/>
+        <w:rPr>
+          <w:rFonts w:asciiTheme="minorHAnsi" w:hAnsiTheme="minorHAnsi" w:cs="Courier New"/>
+          <w:sz w:val="22"/>
+          <w:szCs w:val="22"/>
+        </w:rPr>
+      </w:pPr>
+    </w:p>
+    <w:p>
+      <w:pPr>
+        <w:pStyle w:val="PlainText"/>
+        <w:rPr>
+          <w:rFonts w:asciiTheme="minorHAnsi" w:hAnsiTheme="minorHAnsi" w:cs="Courier New"/>
+          <w:sz w:val="22"/>
+          <w:szCs w:val="22"/>
+        </w:rPr>
+      </w:pPr>
+      <w:r>
+        <w:rPr>
+          <w:rFonts w:asciiTheme="minorHAnsi" w:hAnsiTheme="minorHAnsi" w:cs="Courier New"/>
+          <w:b/>
+          <w:bCs/>
+          <w:sz w:val="22"/>
+          <w:szCs w:val="22"/>
+        </w:rPr>
+        <w:lastRenderedPageBreak/>
+        <w:t xml:space="preserve">After </w:t>
+      </w:r>
+      <w:r>
+        <w:rPr>
+          <w:rFonts w:asciiTheme="minorHAnsi" w:hAnsiTheme="minorHAnsi" w:cs="Courier New"/>
+          <w:b/>
+          <w:bCs/>
+          <w:sz w:val="22"/>
+          <w:szCs w:val="22"/>
+        </w:rPr>
+        <w:t>finalization</w:t>
+      </w:r>
+      <w:r>
+        <w:rPr>
+          <w:rFonts w:asciiTheme="minorHAnsi" w:hAnsiTheme="minorHAnsi" w:cs="Courier New"/>
+          <w:b/>
+          <w:bCs/>
+          <w:sz w:val="22"/>
+          <w:szCs w:val="22"/>
+        </w:rPr>
+        <w:t xml:space="preserve"> of S-100 Edition 5.0</w:t>
+      </w:r>
+      <w:r>
+        <w:rPr>
+          <w:rFonts w:asciiTheme="minorHAnsi" w:hAnsiTheme="minorHAnsi" w:cs="Courier New"/>
+          <w:sz w:val="22"/>
+          <w:szCs w:val="22"/>
+        </w:rPr>
+        <w:t xml:space="preserve">: </w:t>
+      </w:r>
+      <w:r>
+        <w:rPr>
+          <w:rFonts w:asciiTheme="minorHAnsi" w:hAnsiTheme="minorHAnsi" w:cs="Courier New"/>
+          <w:sz w:val="22"/>
+          <w:szCs w:val="22"/>
+        </w:rPr>
+        <w:t>After publication of S-100 Edition 5.0</w:t>
+      </w:r>
+      <w:r>
+        <w:rPr>
+          <w:rFonts w:asciiTheme="minorHAnsi" w:hAnsiTheme="minorHAnsi" w:cs="Courier New"/>
+          <w:sz w:val="22"/>
+          <w:szCs w:val="22"/>
+        </w:rPr>
+        <w:t>:</w:t>
+      </w:r>
+    </w:p>
+    <w:p>
+      <w:pPr>
+        <w:pStyle w:val="PlainText"/>
+        <w:numPr>
+          <w:ilvl w:val="0"/>
+          <w:numId w:val="10"/>
+        </w:numPr>
+        <w:rPr>
+          <w:rFonts w:asciiTheme="minorHAnsi" w:hAnsiTheme="minorHAnsi" w:cs="Courier New"/>
+          <w:sz w:val="22"/>
+          <w:szCs w:val="22"/>
+        </w:rPr>
+      </w:pPr>
+      <w:r>
+        <w:rPr>
+          <w:rFonts w:asciiTheme="minorHAnsi" w:hAnsiTheme="minorHAnsi" w:cs="Courier New"/>
+          <w:sz w:val="22"/>
+          <w:szCs w:val="22"/>
+        </w:rPr>
+        <w:t>the namespace will be updated if and only if the old and new schemas do not cross-validate (see Namespaces below);</w:t>
+      </w:r>
+    </w:p>
+    <w:p>
+      <w:pPr>
+        <w:pStyle w:val="PlainText"/>
+        <w:numPr>
+          <w:ilvl w:val="0"/>
+          <w:numId w:val="10"/>
+        </w:numPr>
+        <w:rPr>
+          <w:rFonts w:asciiTheme="minorHAnsi" w:hAnsiTheme="minorHAnsi" w:cs="Courier New"/>
+          <w:sz w:val="22"/>
+          <w:szCs w:val="22"/>
+        </w:rPr>
+      </w:pPr>
+      <w:r>
+        <w:rPr>
+          <w:rFonts w:asciiTheme="minorHAnsi" w:hAnsiTheme="minorHAnsi" w:cs="Courier New"/>
+          <w:sz w:val="22"/>
+          <w:szCs w:val="22"/>
+        </w:rPr>
+        <w:t xml:space="preserve">the version attribute in the </w:t>
+      </w:r>
+      <w:r>
+        <w:rPr>
+          <w:rFonts w:asciiTheme="minorHAnsi" w:hAnsiTheme="minorHAnsi" w:cs="Courier New"/>
+          <w:i/>
+          <w:iCs/>
+          <w:sz w:val="22"/>
+          <w:szCs w:val="22"/>
+        </w:rPr>
+        <w:t>&lt;schema&gt;</w:t>
+      </w:r>
+      <w:r>
+        <w:rPr>
+          <w:rFonts w:asciiTheme="minorHAnsi" w:hAnsiTheme="minorHAnsi" w:cs="Courier New"/>
+          <w:sz w:val="22"/>
+          <w:szCs w:val="22"/>
+        </w:rPr>
+        <w:t xml:space="preserve"> tag will be updated (see </w:t>
+      </w:r>
+      <w:r>
+        <w:rPr>
+          <w:rFonts w:asciiTheme="minorHAnsi" w:hAnsiTheme="minorHAnsi" w:cs="Courier New"/>
+          <w:b/>
+          <w:bCs/>
+          <w:sz w:val="22"/>
+          <w:szCs w:val="22"/>
+        </w:rPr>
+        <w:t>Version Numbering</w:t>
+      </w:r>
+      <w:r>
+        <w:rPr>
+          <w:rFonts w:asciiTheme="minorHAnsi" w:hAnsiTheme="minorHAnsi" w:cs="Courier New"/>
+          <w:sz w:val="22"/>
+          <w:szCs w:val="22"/>
+        </w:rPr>
+        <w:t xml:space="preserve"> below);</w:t>
+      </w:r>
+    </w:p>
+    <w:p>
+      <w:pPr>
+        <w:pStyle w:val="PlainText"/>
+        <w:numPr>
+          <w:ilvl w:val="0"/>
+          <w:numId w:val="10"/>
+        </w:numPr>
+        <w:rPr>
+          <w:rFonts w:asciiTheme="minorHAnsi" w:hAnsiTheme="minorHAnsi" w:cs="Courier New"/>
+          <w:sz w:val="22"/>
+          <w:szCs w:val="22"/>
+        </w:rPr>
+      </w:pPr>
+      <w:r>
+        <w:rPr>
+          <w:rFonts w:asciiTheme="minorHAnsi" w:hAnsiTheme="minorHAnsi" w:cs="Courier New"/>
+          <w:sz w:val="22"/>
+          <w:szCs w:val="22"/>
+        </w:rPr>
+        <w:t>the new schema will be in a new build folder;</w:t>
+      </w:r>
+    </w:p>
+    <w:p>
+      <w:pPr>
+        <w:pStyle w:val="PlainText"/>
+        <w:numPr>
+          <w:ilvl w:val="0"/>
+          <w:numId w:val="10"/>
+        </w:numPr>
+        <w:rPr>
+          <w:rFonts w:asciiTheme="minorHAnsi" w:hAnsiTheme="minorHAnsi" w:cs="Courier New"/>
+          <w:sz w:val="22"/>
+          <w:szCs w:val="22"/>
+        </w:rPr>
+      </w:pPr>
+      <w:r>
+        <w:rPr>
+          <w:rFonts w:asciiTheme="minorHAnsi" w:hAnsiTheme="minorHAnsi" w:cs="Courier New"/>
+          <w:sz w:val="22"/>
+          <w:szCs w:val="22"/>
+        </w:rPr>
+        <w:t>older schema build folders will be retained for the sake of implementation continuity.</w:t>
+      </w:r>
+    </w:p>
+    <w:p>
+      <w:pPr>
+        <w:pStyle w:val="PlainText"/>
+        <w:rPr>
+          <w:rFonts w:asciiTheme="minorHAnsi" w:hAnsiTheme="minorHAnsi" w:cs="Courier New"/>
+          <w:sz w:val="22"/>
+          <w:szCs w:val="22"/>
+        </w:rPr>
+      </w:pPr>
+    </w:p>
+    <w:p>
+      <w:pPr>
+        <w:pStyle w:val="PlainText"/>
+        <w:rPr>
+          <w:rFonts w:asciiTheme="minorHAnsi" w:hAnsiTheme="minorHAnsi" w:cs="Courier New"/>
+          <w:b/>
+          <w:sz w:val="24"/>
+          <w:szCs w:val="24"/>
+        </w:rPr>
+      </w:pPr>
+      <w:r>
+        <w:rPr>
+          <w:rFonts w:asciiTheme="minorHAnsi" w:hAnsiTheme="minorHAnsi" w:cs="Courier New"/>
+          <w:b/>
+          <w:sz w:val="24"/>
+          <w:szCs w:val="24"/>
+        </w:rPr>
+        <w:t>Namespaces</w:t>
+      </w:r>
+    </w:p>
+    <w:p>
+      <w:pPr>
+        <w:pStyle w:val="PlainText"/>
+        <w:rPr>
+          <w:rFonts w:asciiTheme="minorHAnsi" w:hAnsiTheme="minorHAnsi" w:cs="Courier New"/>
+          <w:sz w:val="22"/>
+          <w:szCs w:val="22"/>
+        </w:rPr>
+      </w:pPr>
+      <w:r>
+        <w:rPr>
+          <w:rFonts w:asciiTheme="minorHAnsi" w:hAnsiTheme="minorHAnsi" w:cs="Courier New"/>
+          <w:sz w:val="22"/>
+          <w:szCs w:val="22"/>
+        </w:rPr>
+        <w:t>The namespace for a package includes the S-100 edition number (or product edition number</w:t>
+      </w:r>
+      <w:r>
+        <w:rPr>
+          <w:rFonts w:asciiTheme="minorHAnsi" w:hAnsiTheme="minorHAnsi" w:cs="Courier New"/>
+          <w:sz w:val="22"/>
+          <w:szCs w:val="22"/>
+        </w:rPr>
+        <w:t xml:space="preserve"> for product-specific schemas</w:t>
+      </w:r>
+      <w:r>
+        <w:rPr>
+          <w:rFonts w:asciiTheme="minorHAnsi" w:hAnsiTheme="minorHAnsi" w:cs="Courier New"/>
+          <w:sz w:val="22"/>
+          <w:szCs w:val="22"/>
+        </w:rPr>
+        <w:t>).</w:t>
+      </w:r>
+    </w:p>
+    <w:p>
+      <w:pPr>
+        <w:pStyle w:val="PlainText"/>
+        <w:rPr>
+          <w:rFonts w:asciiTheme="minorHAnsi" w:hAnsiTheme="minorHAnsi" w:cs="Courier New"/>
+          <w:sz w:val="22"/>
+          <w:szCs w:val="22"/>
+        </w:rPr>
+      </w:pPr>
     </w:p>
     <w:p>
       <w:pPr>
@@ -5479,6 +6401,7 @@
         <w:pStyle w:val="PlainText"/>
         <w:rPr>
           <w:rFonts w:asciiTheme="minorHAnsi" w:hAnsiTheme="minorHAnsi" w:cs="Courier New"/>
+          <w:b/>
           <w:sz w:val="22"/>
           <w:szCs w:val="22"/>
         </w:rPr>
@@ -5490,27 +6413,16 @@
         <w:rPr>
           <w:rFonts w:asciiTheme="minorHAnsi" w:hAnsiTheme="minorHAnsi" w:cs="Courier New"/>
           <w:b/>
-          <w:sz w:val="22"/>
-          <w:szCs w:val="22"/>
-        </w:rPr>
-      </w:pPr>
-    </w:p>
-    <w:p>
-      <w:pPr>
-        <w:pStyle w:val="PlainText"/>
+          <w:sz w:val="24"/>
+          <w:szCs w:val="24"/>
+        </w:rPr>
+      </w:pPr>
+      <w:r>
         <w:rPr>
           <w:rFonts w:asciiTheme="minorHAnsi" w:hAnsiTheme="minorHAnsi" w:cs="Courier New"/>
           <w:b/>
-          <w:sz w:val="22"/>
-          <w:szCs w:val="22"/>
-        </w:rPr>
-      </w:pPr>
-      <w:r>
-        <w:rPr>
-          <w:rFonts w:asciiTheme="minorHAnsi" w:hAnsiTheme="minorHAnsi" w:cs="Courier New"/>
-          <w:b/>
-          <w:sz w:val="22"/>
-          <w:szCs w:val="22"/>
+          <w:sz w:val="24"/>
+          <w:szCs w:val="24"/>
         </w:rPr>
         <w:t>Version numbering:</w:t>
       </w:r>
@@ -5561,7 +6473,6 @@
         </w:numPr>
       </w:pPr>
       <w:r>
-        <w:lastRenderedPageBreak/>
         <w:t>N1, N2, and N3 are the major version, revision, and clarification number respectively of the S-100 edition</w:t>
       </w:r>
     </w:p>
@@ -5614,13 +6525,23 @@
     </w:p>
     <w:p>
       <w:r>
-        <w:t>Clarifications to the S-100 standard may or may not result in an update of the XSD files. If an update does result,</w:t>
+        <w:rPr>
+          <w:u w:val="single"/>
+        </w:rPr>
+        <w:t>Clarifications</w:t>
+      </w:r>
+      <w:r>
+        <w:t xml:space="preserve"> to the S-100 standard may or may not result in an update of the XSD files. If an update does result,</w:t>
       </w:r>
       <w:r>
         <w:t xml:space="preserve"> </w:t>
       </w:r>
       <w:r>
-        <w:t>it will be a "non-substantive change" and will not change the structure of the schema, but may correct grammatical and spelling</w:t>
+        <w:t xml:space="preserve">it will be a "non-substantive change" and will not change the structure of the schema, but </w:t>
+      </w:r>
+      <w:r>
+        <w:lastRenderedPageBreak/>
+        <w:t>may correct grammatical and spelling</w:t>
       </w:r>
       <w:r>
         <w:t xml:space="preserve"> </w:t>
@@ -5643,7 +6564,13 @@
     </w:p>
     <w:p>
       <w:r>
-        <w:t>Corrections to XSD files which are due to errors or amendments to the XSD files themselves and not caused by</w:t>
+        <w:rPr>
+          <w:u w:val="single"/>
+        </w:rPr>
+        <w:t>Corrections</w:t>
+      </w:r>
+      <w:r>
+        <w:t xml:space="preserve"> to XSD files which are due to errors or amendments to the XSD files themselves and not caused by</w:t>
       </w:r>
       <w:r>
         <w:t xml:space="preserve"> </w:t>
@@ -5712,16 +6639,16 @@
         <w:rPr>
           <w:rFonts w:asciiTheme="minorHAnsi" w:hAnsiTheme="minorHAnsi" w:cs="Courier New"/>
           <w:b/>
-          <w:sz w:val="22"/>
-          <w:szCs w:val="22"/>
+          <w:sz w:val="24"/>
+          <w:szCs w:val="24"/>
         </w:rPr>
       </w:pPr>
       <w:r>
         <w:rPr>
           <w:rFonts w:asciiTheme="minorHAnsi" w:hAnsiTheme="minorHAnsi" w:cs="Courier New"/>
           <w:b/>
-          <w:sz w:val="22"/>
-          <w:szCs w:val="22"/>
+          <w:sz w:val="24"/>
+          <w:szCs w:val="24"/>
         </w:rPr>
         <w:t>Additional notes:</w:t>
       </w:r>
@@ -6129,8 +7056,8 @@
           <w:rFonts w:asciiTheme="minorHAnsi" w:hAnsiTheme="minorHAnsi" w:cs="Courier New"/>
           <w:b/>
           <w:color w:val="FF0000"/>
-          <w:sz w:val="22"/>
-          <w:szCs w:val="22"/>
+          <w:sz w:val="24"/>
+          <w:szCs w:val="24"/>
         </w:rPr>
       </w:pPr>
       <w:r>
@@ -6138,8 +7065,8 @@
           <w:rFonts w:asciiTheme="minorHAnsi" w:hAnsiTheme="minorHAnsi" w:cs="Courier New"/>
           <w:b/>
           <w:color w:val="FF0000"/>
-          <w:sz w:val="22"/>
-          <w:szCs w:val="22"/>
+          <w:sz w:val="24"/>
+          <w:szCs w:val="24"/>
         </w:rPr>
         <w:t>Updates and changes</w:t>
       </w:r>
@@ -6282,7 +7209,47 @@
           <w:sz w:val="22"/>
           <w:szCs w:val="22"/>
         </w:rPr>
-        <w:t>Requests for changes should be submitted to the IHO S</w:t>
+        <w:t>After publication of S-100 Edition 5, r</w:t>
+      </w:r>
+      <w:r>
+        <w:rPr>
+          <w:rFonts w:asciiTheme="minorHAnsi" w:hAnsiTheme="minorHAnsi" w:cs="Courier New"/>
+          <w:sz w:val="22"/>
+          <w:szCs w:val="22"/>
+        </w:rPr>
+        <w:t xml:space="preserve">equests </w:t>
+      </w:r>
+      <w:r>
+        <w:rPr>
+          <w:rFonts w:asciiTheme="minorHAnsi" w:hAnsiTheme="minorHAnsi" w:cs="Courier New"/>
+          <w:sz w:val="22"/>
+          <w:szCs w:val="22"/>
+        </w:rPr>
+        <w:t xml:space="preserve">for </w:t>
+      </w:r>
+      <w:r>
+        <w:rPr>
+          <w:rFonts w:asciiTheme="minorHAnsi" w:hAnsiTheme="minorHAnsi" w:cs="Courier New"/>
+          <w:sz w:val="22"/>
+          <w:szCs w:val="22"/>
+        </w:rPr>
+        <w:t>revisions</w:t>
+      </w:r>
+      <w:r>
+        <w:rPr>
+          <w:rFonts w:asciiTheme="minorHAnsi" w:hAnsiTheme="minorHAnsi" w:cs="Courier New"/>
+          <w:sz w:val="22"/>
+          <w:szCs w:val="22"/>
+        </w:rPr>
+        <w:t xml:space="preserve"> </w:t>
+      </w:r>
+      <w:r>
+        <w:rPr>
+          <w:rFonts w:asciiTheme="minorHAnsi" w:hAnsiTheme="minorHAnsi" w:cs="Courier New"/>
+          <w:sz w:val="22"/>
+          <w:szCs w:val="22"/>
+        </w:rPr>
+        <w:t>should be submitted to the IHO S</w:t>
       </w:r>
       <w:r>
         <w:rPr>
@@ -6298,23 +7265,7 @@
           <w:sz w:val="22"/>
           <w:szCs w:val="22"/>
         </w:rPr>
-        <w:t xml:space="preserve">100 WG Chair or </w:t>
-      </w:r>
-      <w:r>
-        <w:rPr>
-          <w:rFonts w:asciiTheme="minorHAnsi" w:hAnsiTheme="minorHAnsi" w:cs="Courier New"/>
-          <w:sz w:val="22"/>
-          <w:szCs w:val="22"/>
-        </w:rPr>
-        <w:t xml:space="preserve">submitted </w:t>
-      </w:r>
-      <w:r>
-        <w:rPr>
-          <w:rFonts w:asciiTheme="minorHAnsi" w:hAnsiTheme="minorHAnsi" w:cs="Courier New"/>
-          <w:sz w:val="22"/>
-          <w:szCs w:val="22"/>
-        </w:rPr>
-        <w:t xml:space="preserve">through the </w:t>
+        <w:t xml:space="preserve">100 WG Chair through the </w:t>
       </w:r>
       <w:r>
         <w:rPr>
@@ -6966,6 +7917,232 @@
     </w:lvl>
   </w:abstractNum>
   <w:abstractNum w:abstractNumId="5" w15:restartNumberingAfterBreak="0">
+    <w:nsid w:val="49BE3006"/>
+    <w:multiLevelType w:val="hybridMultilevel"/>
+    <w:tmpl w:val="2160A73E"/>
+    <w:lvl w:ilvl="0" w:tplc="04090001">
+      <w:start w:val="1"/>
+      <w:numFmt w:val="bullet"/>
+      <w:lvlText w:val=""/>
+      <w:lvlJc w:val="left"/>
+      <w:pPr>
+        <w:ind w:left="720" w:hanging="360"/>
+      </w:pPr>
+      <w:rPr>
+        <w:rFonts w:ascii="Symbol" w:hAnsi="Symbol" w:hint="default"/>
+      </w:rPr>
+    </w:lvl>
+    <w:lvl w:ilvl="1" w:tplc="04090003" w:tentative="1">
+      <w:start w:val="1"/>
+      <w:numFmt w:val="bullet"/>
+      <w:lvlText w:val="o"/>
+      <w:lvlJc w:val="left"/>
+      <w:pPr>
+        <w:ind w:left="1440" w:hanging="360"/>
+      </w:pPr>
+      <w:rPr>
+        <w:rFonts w:ascii="Courier New" w:hAnsi="Courier New" w:cs="Courier New" w:hint="default"/>
+      </w:rPr>
+    </w:lvl>
+    <w:lvl w:ilvl="2" w:tplc="04090005" w:tentative="1">
+      <w:start w:val="1"/>
+      <w:numFmt w:val="bullet"/>
+      <w:lvlText w:val=""/>
+      <w:lvlJc w:val="left"/>
+      <w:pPr>
+        <w:ind w:left="2160" w:hanging="360"/>
+      </w:pPr>
+      <w:rPr>
+        <w:rFonts w:ascii="Wingdings" w:hAnsi="Wingdings" w:hint="default"/>
+      </w:rPr>
+    </w:lvl>
+    <w:lvl w:ilvl="3" w:tplc="04090001" w:tentative="1">
+      <w:start w:val="1"/>
+      <w:numFmt w:val="bullet"/>
+      <w:lvlText w:val=""/>
+      <w:lvlJc w:val="left"/>
+      <w:pPr>
+        <w:ind w:left="2880" w:hanging="360"/>
+      </w:pPr>
+      <w:rPr>
+        <w:rFonts w:ascii="Symbol" w:hAnsi="Symbol" w:hint="default"/>
+      </w:rPr>
+    </w:lvl>
+    <w:lvl w:ilvl="4" w:tplc="04090003" w:tentative="1">
+      <w:start w:val="1"/>
+      <w:numFmt w:val="bullet"/>
+      <w:lvlText w:val="o"/>
+      <w:lvlJc w:val="left"/>
+      <w:pPr>
+        <w:ind w:left="3600" w:hanging="360"/>
+      </w:pPr>
+      <w:rPr>
+        <w:rFonts w:ascii="Courier New" w:hAnsi="Courier New" w:cs="Courier New" w:hint="default"/>
+      </w:rPr>
+    </w:lvl>
+    <w:lvl w:ilvl="5" w:tplc="04090005" w:tentative="1">
+      <w:start w:val="1"/>
+      <w:numFmt w:val="bullet"/>
+      <w:lvlText w:val=""/>
+      <w:lvlJc w:val="left"/>
+      <w:pPr>
+        <w:ind w:left="4320" w:hanging="360"/>
+      </w:pPr>
+      <w:rPr>
+        <w:rFonts w:ascii="Wingdings" w:hAnsi="Wingdings" w:hint="default"/>
+      </w:rPr>
+    </w:lvl>
+    <w:lvl w:ilvl="6" w:tplc="04090001" w:tentative="1">
+      <w:start w:val="1"/>
+      <w:numFmt w:val="bullet"/>
+      <w:lvlText w:val=""/>
+      <w:lvlJc w:val="left"/>
+      <w:pPr>
+        <w:ind w:left="5040" w:hanging="360"/>
+      </w:pPr>
+      <w:rPr>
+        <w:rFonts w:ascii="Symbol" w:hAnsi="Symbol" w:hint="default"/>
+      </w:rPr>
+    </w:lvl>
+    <w:lvl w:ilvl="7" w:tplc="04090003" w:tentative="1">
+      <w:start w:val="1"/>
+      <w:numFmt w:val="bullet"/>
+      <w:lvlText w:val="o"/>
+      <w:lvlJc w:val="left"/>
+      <w:pPr>
+        <w:ind w:left="5760" w:hanging="360"/>
+      </w:pPr>
+      <w:rPr>
+        <w:rFonts w:ascii="Courier New" w:hAnsi="Courier New" w:cs="Courier New" w:hint="default"/>
+      </w:rPr>
+    </w:lvl>
+    <w:lvl w:ilvl="8" w:tplc="04090005" w:tentative="1">
+      <w:start w:val="1"/>
+      <w:numFmt w:val="bullet"/>
+      <w:lvlText w:val=""/>
+      <w:lvlJc w:val="left"/>
+      <w:pPr>
+        <w:ind w:left="6480" w:hanging="360"/>
+      </w:pPr>
+      <w:rPr>
+        <w:rFonts w:ascii="Wingdings" w:hAnsi="Wingdings" w:hint="default"/>
+      </w:rPr>
+    </w:lvl>
+  </w:abstractNum>
+  <w:abstractNum w:abstractNumId="6" w15:restartNumberingAfterBreak="0">
+    <w:nsid w:val="63406400"/>
+    <w:multiLevelType w:val="hybridMultilevel"/>
+    <w:tmpl w:val="3DE25DEC"/>
+    <w:lvl w:ilvl="0" w:tplc="04090001">
+      <w:start w:val="1"/>
+      <w:numFmt w:val="bullet"/>
+      <w:lvlText w:val=""/>
+      <w:lvlJc w:val="left"/>
+      <w:pPr>
+        <w:ind w:left="720" w:hanging="360"/>
+      </w:pPr>
+      <w:rPr>
+        <w:rFonts w:ascii="Symbol" w:hAnsi="Symbol" w:hint="default"/>
+      </w:rPr>
+    </w:lvl>
+    <w:lvl w:ilvl="1" w:tplc="04090003" w:tentative="1">
+      <w:start w:val="1"/>
+      <w:numFmt w:val="bullet"/>
+      <w:lvlText w:val="o"/>
+      <w:lvlJc w:val="left"/>
+      <w:pPr>
+        <w:ind w:left="1440" w:hanging="360"/>
+      </w:pPr>
+      <w:rPr>
+        <w:rFonts w:ascii="Courier New" w:hAnsi="Courier New" w:cs="Courier New" w:hint="default"/>
+      </w:rPr>
+    </w:lvl>
+    <w:lvl w:ilvl="2" w:tplc="04090005" w:tentative="1">
+      <w:start w:val="1"/>
+      <w:numFmt w:val="bullet"/>
+      <w:lvlText w:val=""/>
+      <w:lvlJc w:val="left"/>
+      <w:pPr>
+        <w:ind w:left="2160" w:hanging="360"/>
+      </w:pPr>
+      <w:rPr>
+        <w:rFonts w:ascii="Wingdings" w:hAnsi="Wingdings" w:hint="default"/>
+      </w:rPr>
+    </w:lvl>
+    <w:lvl w:ilvl="3" w:tplc="04090001" w:tentative="1">
+      <w:start w:val="1"/>
+      <w:numFmt w:val="bullet"/>
+      <w:lvlText w:val=""/>
+      <w:lvlJc w:val="left"/>
+      <w:pPr>
+        <w:ind w:left="2880" w:hanging="360"/>
+      </w:pPr>
+      <w:rPr>
+        <w:rFonts w:ascii="Symbol" w:hAnsi="Symbol" w:hint="default"/>
+      </w:rPr>
+    </w:lvl>
+    <w:lvl w:ilvl="4" w:tplc="04090003" w:tentative="1">
+      <w:start w:val="1"/>
+      <w:numFmt w:val="bullet"/>
+      <w:lvlText w:val="o"/>
+      <w:lvlJc w:val="left"/>
+      <w:pPr>
+        <w:ind w:left="3600" w:hanging="360"/>
+      </w:pPr>
+      <w:rPr>
+        <w:rFonts w:ascii="Courier New" w:hAnsi="Courier New" w:cs="Courier New" w:hint="default"/>
+      </w:rPr>
+    </w:lvl>
+    <w:lvl w:ilvl="5" w:tplc="04090005" w:tentative="1">
+      <w:start w:val="1"/>
+      <w:numFmt w:val="bullet"/>
+      <w:lvlText w:val=""/>
+      <w:lvlJc w:val="left"/>
+      <w:pPr>
+        <w:ind w:left="4320" w:hanging="360"/>
+      </w:pPr>
+      <w:rPr>
+        <w:rFonts w:ascii="Wingdings" w:hAnsi="Wingdings" w:hint="default"/>
+      </w:rPr>
+    </w:lvl>
+    <w:lvl w:ilvl="6" w:tplc="04090001" w:tentative="1">
+      <w:start w:val="1"/>
+      <w:numFmt w:val="bullet"/>
+      <w:lvlText w:val=""/>
+      <w:lvlJc w:val="left"/>
+      <w:pPr>
+        <w:ind w:left="5040" w:hanging="360"/>
+      </w:pPr>
+      <w:rPr>
+        <w:rFonts w:ascii="Symbol" w:hAnsi="Symbol" w:hint="default"/>
+      </w:rPr>
+    </w:lvl>
+    <w:lvl w:ilvl="7" w:tplc="04090003" w:tentative="1">
+      <w:start w:val="1"/>
+      <w:numFmt w:val="bullet"/>
+      <w:lvlText w:val="o"/>
+      <w:lvlJc w:val="left"/>
+      <w:pPr>
+        <w:ind w:left="5760" w:hanging="360"/>
+      </w:pPr>
+      <w:rPr>
+        <w:rFonts w:ascii="Courier New" w:hAnsi="Courier New" w:cs="Courier New" w:hint="default"/>
+      </w:rPr>
+    </w:lvl>
+    <w:lvl w:ilvl="8" w:tplc="04090005" w:tentative="1">
+      <w:start w:val="1"/>
+      <w:numFmt w:val="bullet"/>
+      <w:lvlText w:val=""/>
+      <w:lvlJc w:val="left"/>
+      <w:pPr>
+        <w:ind w:left="6480" w:hanging="360"/>
+      </w:pPr>
+      <w:rPr>
+        <w:rFonts w:ascii="Wingdings" w:hAnsi="Wingdings" w:hint="default"/>
+      </w:rPr>
+    </w:lvl>
+  </w:abstractNum>
+  <w:abstractNum w:abstractNumId="7" w15:restartNumberingAfterBreak="0">
     <w:nsid w:val="6A947F97"/>
     <w:multiLevelType w:val="hybridMultilevel"/>
     <w:tmpl w:val="2CB238A8"/>
@@ -7078,7 +8255,7 @@
       </w:rPr>
     </w:lvl>
   </w:abstractNum>
-  <w:abstractNum w:abstractNumId="6" w15:restartNumberingAfterBreak="0">
+  <w:abstractNum w:abstractNumId="8" w15:restartNumberingAfterBreak="0">
     <w:nsid w:val="774E44F3"/>
     <w:multiLevelType w:val="hybridMultilevel"/>
     <w:tmpl w:val="AC2C98F8"/>
@@ -7191,7 +8368,7 @@
       </w:rPr>
     </w:lvl>
   </w:abstractNum>
-  <w:abstractNum w:abstractNumId="7" w15:restartNumberingAfterBreak="0">
+  <w:abstractNum w:abstractNumId="9" w15:restartNumberingAfterBreak="0">
     <w:nsid w:val="7F617700"/>
     <w:multiLevelType w:val="hybridMultilevel"/>
     <w:tmpl w:val="08CCFAB4"/>
@@ -7305,7 +8482,7 @@
     </w:lvl>
   </w:abstractNum>
   <w:num w:numId="1">
-    <w:abstractNumId w:val="5"/>
+    <w:abstractNumId w:val="7"/>
   </w:num>
   <w:num w:numId="2">
     <w:abstractNumId w:val="2"/>
@@ -7323,9 +8500,15 @@
     <w:abstractNumId w:val="3"/>
   </w:num>
   <w:num w:numId="7">
-    <w:abstractNumId w:val="7"/>
+    <w:abstractNumId w:val="9"/>
   </w:num>
   <w:num w:numId="8">
+    <w:abstractNumId w:val="8"/>
+  </w:num>
+  <w:num w:numId="9">
+    <w:abstractNumId w:val="5"/>
+  </w:num>
+  <w:num w:numId="10">
     <w:abstractNumId w:val="6"/>
   </w:num>
 </w:numbering>
@@ -8254,7 +9437,7 @@
 </file>
 
 <file path=customXml/itemProps1.xml><?xml version="1.0" encoding="utf-8"?>
-<ds:datastoreItem xmlns:ds="http://schemas.openxmlformats.org/officeDocument/2006/customXml" ds:itemID="{4CAF92A0-EC5E-41F3-A102-0C3C3D573232}">
+<ds:datastoreItem xmlns:ds="http://schemas.openxmlformats.org/officeDocument/2006/customXml" ds:itemID="{30CEC2E2-CF20-418B-9F87-A571A42B3886}">
   <ds:schemaRefs>
     <ds:schemaRef ds:uri="http://schemas.openxmlformats.org/officeDocument/2006/bibliography"/>
   </ds:schemaRefs>

</xml_diff>